<commit_message>
word updated for design
</commit_message>
<xml_diff>
--- a/design.docx
+++ b/design.docx
@@ -253,14 +253,14 @@
           <w:pPr>
             <w:pStyle w:val="TOCHeading"/>
             <w:rPr>
-              <w:sz w:val="44"/>
-              <w:szCs w:val="44"/>
+              <w:sz w:val="56"/>
+              <w:szCs w:val="56"/>
             </w:rPr>
           </w:pPr>
           <w:r>
             <w:rPr>
-              <w:sz w:val="44"/>
-              <w:szCs w:val="44"/>
+              <w:sz w:val="56"/>
+              <w:szCs w:val="56"/>
             </w:rPr>
             <w:t>Table of Contents</w:t>
           </w:r>
@@ -274,39 +274,39 @@
             <w:rPr>
               <w:rFonts w:eastAsiaTheme="minorEastAsia"/>
               <w:noProof/>
-              <w:sz w:val="36"/>
-              <w:szCs w:val="36"/>
+              <w:sz w:val="28"/>
+              <w:szCs w:val="28"/>
               <w:lang w:eastAsia="en-GB"/>
             </w:rPr>
           </w:pPr>
           <w:r>
             <w:rPr>
-              <w:sz w:val="32"/>
-              <w:szCs w:val="32"/>
+              <w:sz w:val="44"/>
+              <w:szCs w:val="44"/>
             </w:rPr>
             <w:fldChar w:fldCharType="begin"/>
           </w:r>
           <w:r>
             <w:rPr>
-              <w:sz w:val="32"/>
-              <w:szCs w:val="32"/>
+              <w:sz w:val="44"/>
+              <w:szCs w:val="44"/>
             </w:rPr>
             <w:instrText xml:space="preserve"> TOC \o "1-3" \h \z \u </w:instrText>
           </w:r>
           <w:r>
             <w:rPr>
-              <w:sz w:val="32"/>
-              <w:szCs w:val="32"/>
+              <w:sz w:val="44"/>
+              <w:szCs w:val="44"/>
             </w:rPr>
             <w:fldChar w:fldCharType="separate"/>
           </w:r>
-          <w:hyperlink w:anchor="_Toc182264009" w:history="1">
+          <w:hyperlink w:anchor="_Toc182519859" w:history="1">
             <w:r>
               <w:rPr>
                 <w:rStyle w:val="Hyperlink"/>
                 <w:noProof/>
-                <w:sz w:val="32"/>
-                <w:szCs w:val="32"/>
+                <w:sz w:val="24"/>
+                <w:szCs w:val="24"/>
               </w:rPr>
               <w:t>Introduction</w:t>
             </w:r>
@@ -314,8 +314,8 @@
               <w:rPr>
                 <w:noProof/>
                 <w:webHidden/>
-                <w:sz w:val="32"/>
-                <w:szCs w:val="32"/>
+                <w:sz w:val="24"/>
+                <w:szCs w:val="24"/>
               </w:rPr>
               <w:tab/>
             </w:r>
@@ -323,8 +323,8 @@
               <w:rPr>
                 <w:noProof/>
                 <w:webHidden/>
-                <w:sz w:val="32"/>
-                <w:szCs w:val="32"/>
+                <w:sz w:val="24"/>
+                <w:szCs w:val="24"/>
               </w:rPr>
               <w:fldChar w:fldCharType="begin"/>
             </w:r>
@@ -332,25 +332,25 @@
               <w:rPr>
                 <w:noProof/>
                 <w:webHidden/>
-                <w:sz w:val="32"/>
-                <w:szCs w:val="32"/>
-              </w:rPr>
-              <w:instrText xml:space="preserve"> PAGEREF _Toc182264009 \h </w:instrText>
-            </w:r>
-            <w:r>
-              <w:rPr>
-                <w:noProof/>
-                <w:webHidden/>
-                <w:sz w:val="32"/>
-                <w:szCs w:val="32"/>
-              </w:rPr>
-            </w:r>
-            <w:r>
-              <w:rPr>
-                <w:noProof/>
-                <w:webHidden/>
-                <w:sz w:val="32"/>
-                <w:szCs w:val="32"/>
+                <w:sz w:val="24"/>
+                <w:szCs w:val="24"/>
+              </w:rPr>
+              <w:instrText xml:space="preserve"> PAGEREF _Toc182519859 \h </w:instrText>
+            </w:r>
+            <w:r>
+              <w:rPr>
+                <w:noProof/>
+                <w:webHidden/>
+                <w:sz w:val="24"/>
+                <w:szCs w:val="24"/>
+              </w:rPr>
+            </w:r>
+            <w:r>
+              <w:rPr>
+                <w:noProof/>
+                <w:webHidden/>
+                <w:sz w:val="24"/>
+                <w:szCs w:val="24"/>
               </w:rPr>
               <w:fldChar w:fldCharType="separate"/>
             </w:r>
@@ -358,8 +358,8 @@
               <w:rPr>
                 <w:noProof/>
                 <w:webHidden/>
-                <w:sz w:val="32"/>
-                <w:szCs w:val="32"/>
+                <w:sz w:val="24"/>
+                <w:szCs w:val="24"/>
               </w:rPr>
               <w:t>3</w:t>
             </w:r>
@@ -367,8 +367,8 @@
               <w:rPr>
                 <w:noProof/>
                 <w:webHidden/>
-                <w:sz w:val="32"/>
-                <w:szCs w:val="32"/>
+                <w:sz w:val="24"/>
+                <w:szCs w:val="24"/>
               </w:rPr>
               <w:fldChar w:fldCharType="end"/>
             </w:r>
@@ -383,18 +383,18 @@
             <w:rPr>
               <w:rFonts w:eastAsiaTheme="minorEastAsia"/>
               <w:noProof/>
-              <w:sz w:val="36"/>
-              <w:szCs w:val="36"/>
+              <w:sz w:val="28"/>
+              <w:szCs w:val="28"/>
               <w:lang w:eastAsia="en-GB"/>
             </w:rPr>
           </w:pPr>
-          <w:hyperlink w:anchor="_Toc182264010" w:history="1">
+          <w:hyperlink w:anchor="_Toc182519860" w:history="1">
             <w:r>
               <w:rPr>
                 <w:rStyle w:val="Hyperlink"/>
                 <w:noProof/>
-                <w:sz w:val="32"/>
-                <w:szCs w:val="32"/>
+                <w:sz w:val="24"/>
+                <w:szCs w:val="24"/>
               </w:rPr>
               <w:t>References</w:t>
             </w:r>
@@ -402,8 +402,8 @@
               <w:rPr>
                 <w:noProof/>
                 <w:webHidden/>
-                <w:sz w:val="32"/>
-                <w:szCs w:val="32"/>
+                <w:sz w:val="24"/>
+                <w:szCs w:val="24"/>
               </w:rPr>
               <w:tab/>
             </w:r>
@@ -411,8 +411,8 @@
               <w:rPr>
                 <w:noProof/>
                 <w:webHidden/>
-                <w:sz w:val="32"/>
-                <w:szCs w:val="32"/>
+                <w:sz w:val="24"/>
+                <w:szCs w:val="24"/>
               </w:rPr>
               <w:fldChar w:fldCharType="begin"/>
             </w:r>
@@ -420,25 +420,25 @@
               <w:rPr>
                 <w:noProof/>
                 <w:webHidden/>
-                <w:sz w:val="32"/>
-                <w:szCs w:val="32"/>
-              </w:rPr>
-              <w:instrText xml:space="preserve"> PAGEREF _Toc182264010 \h </w:instrText>
-            </w:r>
-            <w:r>
-              <w:rPr>
-                <w:noProof/>
-                <w:webHidden/>
-                <w:sz w:val="32"/>
-                <w:szCs w:val="32"/>
-              </w:rPr>
-            </w:r>
-            <w:r>
-              <w:rPr>
-                <w:noProof/>
-                <w:webHidden/>
-                <w:sz w:val="32"/>
-                <w:szCs w:val="32"/>
+                <w:sz w:val="24"/>
+                <w:szCs w:val="24"/>
+              </w:rPr>
+              <w:instrText xml:space="preserve"> PAGEREF _Toc182519860 \h </w:instrText>
+            </w:r>
+            <w:r>
+              <w:rPr>
+                <w:noProof/>
+                <w:webHidden/>
+                <w:sz w:val="24"/>
+                <w:szCs w:val="24"/>
+              </w:rPr>
+            </w:r>
+            <w:r>
+              <w:rPr>
+                <w:noProof/>
+                <w:webHidden/>
+                <w:sz w:val="24"/>
+                <w:szCs w:val="24"/>
               </w:rPr>
               <w:fldChar w:fldCharType="separate"/>
             </w:r>
@@ -446,8 +446,8 @@
               <w:rPr>
                 <w:noProof/>
                 <w:webHidden/>
-                <w:sz w:val="32"/>
-                <w:szCs w:val="32"/>
+                <w:sz w:val="24"/>
+                <w:szCs w:val="24"/>
               </w:rPr>
               <w:t>3</w:t>
             </w:r>
@@ -455,8 +455,8 @@
               <w:rPr>
                 <w:noProof/>
                 <w:webHidden/>
-                <w:sz w:val="32"/>
-                <w:szCs w:val="32"/>
+                <w:sz w:val="24"/>
+                <w:szCs w:val="24"/>
               </w:rPr>
               <w:fldChar w:fldCharType="end"/>
             </w:r>
@@ -471,18 +471,18 @@
             <w:rPr>
               <w:rFonts w:eastAsiaTheme="minorEastAsia"/>
               <w:noProof/>
-              <w:sz w:val="36"/>
-              <w:szCs w:val="36"/>
+              <w:sz w:val="28"/>
+              <w:szCs w:val="28"/>
               <w:lang w:eastAsia="en-GB"/>
             </w:rPr>
           </w:pPr>
-          <w:hyperlink w:anchor="_Toc182264011" w:history="1">
+          <w:hyperlink w:anchor="_Toc182519861" w:history="1">
             <w:r>
               <w:rPr>
                 <w:rStyle w:val="Hyperlink"/>
                 <w:noProof/>
-                <w:sz w:val="32"/>
-                <w:szCs w:val="32"/>
+                <w:sz w:val="24"/>
+                <w:szCs w:val="24"/>
               </w:rPr>
               <w:t>Gantt Chart</w:t>
             </w:r>
@@ -490,8 +490,8 @@
               <w:rPr>
                 <w:noProof/>
                 <w:webHidden/>
-                <w:sz w:val="32"/>
-                <w:szCs w:val="32"/>
+                <w:sz w:val="24"/>
+                <w:szCs w:val="24"/>
               </w:rPr>
               <w:tab/>
             </w:r>
@@ -499,8 +499,8 @@
               <w:rPr>
                 <w:noProof/>
                 <w:webHidden/>
-                <w:sz w:val="32"/>
-                <w:szCs w:val="32"/>
+                <w:sz w:val="24"/>
+                <w:szCs w:val="24"/>
               </w:rPr>
               <w:fldChar w:fldCharType="begin"/>
             </w:r>
@@ -508,25 +508,25 @@
               <w:rPr>
                 <w:noProof/>
                 <w:webHidden/>
-                <w:sz w:val="32"/>
-                <w:szCs w:val="32"/>
-              </w:rPr>
-              <w:instrText xml:space="preserve"> PAGEREF _Toc182264011 \h </w:instrText>
-            </w:r>
-            <w:r>
-              <w:rPr>
-                <w:noProof/>
-                <w:webHidden/>
-                <w:sz w:val="32"/>
-                <w:szCs w:val="32"/>
-              </w:rPr>
-            </w:r>
-            <w:r>
-              <w:rPr>
-                <w:noProof/>
-                <w:webHidden/>
-                <w:sz w:val="32"/>
-                <w:szCs w:val="32"/>
+                <w:sz w:val="24"/>
+                <w:szCs w:val="24"/>
+              </w:rPr>
+              <w:instrText xml:space="preserve"> PAGEREF _Toc182519861 \h </w:instrText>
+            </w:r>
+            <w:r>
+              <w:rPr>
+                <w:noProof/>
+                <w:webHidden/>
+                <w:sz w:val="24"/>
+                <w:szCs w:val="24"/>
+              </w:rPr>
+            </w:r>
+            <w:r>
+              <w:rPr>
+                <w:noProof/>
+                <w:webHidden/>
+                <w:sz w:val="24"/>
+                <w:szCs w:val="24"/>
               </w:rPr>
               <w:fldChar w:fldCharType="separate"/>
             </w:r>
@@ -534,8 +534,8 @@
               <w:rPr>
                 <w:noProof/>
                 <w:webHidden/>
-                <w:sz w:val="32"/>
-                <w:szCs w:val="32"/>
+                <w:sz w:val="24"/>
+                <w:szCs w:val="24"/>
               </w:rPr>
               <w:t>3</w:t>
             </w:r>
@@ -543,8 +543,8 @@
               <w:rPr>
                 <w:noProof/>
                 <w:webHidden/>
-                <w:sz w:val="32"/>
-                <w:szCs w:val="32"/>
+                <w:sz w:val="24"/>
+                <w:szCs w:val="24"/>
               </w:rPr>
               <w:fldChar w:fldCharType="end"/>
             </w:r>
@@ -559,27 +559,27 @@
             <w:rPr>
               <w:rFonts w:eastAsiaTheme="minorEastAsia"/>
               <w:noProof/>
-              <w:sz w:val="36"/>
-              <w:szCs w:val="36"/>
+              <w:sz w:val="28"/>
+              <w:szCs w:val="28"/>
               <w:lang w:eastAsia="en-GB"/>
             </w:rPr>
           </w:pPr>
-          <w:hyperlink w:anchor="_Toc182264012" w:history="1">
+          <w:hyperlink w:anchor="_Toc182519862" w:history="1">
             <w:r>
               <w:rPr>
                 <w:rStyle w:val="Hyperlink"/>
                 <w:noProof/>
-                <w:sz w:val="32"/>
-                <w:szCs w:val="32"/>
-              </w:rPr>
-              <w:t>Functional and non-Functional Requirements</w:t>
-            </w:r>
-            <w:r>
-              <w:rPr>
-                <w:noProof/>
-                <w:webHidden/>
-                <w:sz w:val="32"/>
-                <w:szCs w:val="32"/>
+                <w:sz w:val="24"/>
+                <w:szCs w:val="24"/>
+              </w:rPr>
+              <w:t>Mood board</w:t>
+            </w:r>
+            <w:r>
+              <w:rPr>
+                <w:noProof/>
+                <w:webHidden/>
+                <w:sz w:val="24"/>
+                <w:szCs w:val="24"/>
               </w:rPr>
               <w:tab/>
             </w:r>
@@ -587,8 +587,8 @@
               <w:rPr>
                 <w:noProof/>
                 <w:webHidden/>
-                <w:sz w:val="32"/>
-                <w:szCs w:val="32"/>
+                <w:sz w:val="24"/>
+                <w:szCs w:val="24"/>
               </w:rPr>
               <w:fldChar w:fldCharType="begin"/>
             </w:r>
@@ -596,25 +596,25 @@
               <w:rPr>
                 <w:noProof/>
                 <w:webHidden/>
-                <w:sz w:val="32"/>
-                <w:szCs w:val="32"/>
-              </w:rPr>
-              <w:instrText xml:space="preserve"> PAGEREF _Toc182264012 \h </w:instrText>
-            </w:r>
-            <w:r>
-              <w:rPr>
-                <w:noProof/>
-                <w:webHidden/>
-                <w:sz w:val="32"/>
-                <w:szCs w:val="32"/>
-              </w:rPr>
-            </w:r>
-            <w:r>
-              <w:rPr>
-                <w:noProof/>
-                <w:webHidden/>
-                <w:sz w:val="32"/>
-                <w:szCs w:val="32"/>
+                <w:sz w:val="24"/>
+                <w:szCs w:val="24"/>
+              </w:rPr>
+              <w:instrText xml:space="preserve"> PAGEREF _Toc182519862 \h </w:instrText>
+            </w:r>
+            <w:r>
+              <w:rPr>
+                <w:noProof/>
+                <w:webHidden/>
+                <w:sz w:val="24"/>
+                <w:szCs w:val="24"/>
+              </w:rPr>
+            </w:r>
+            <w:r>
+              <w:rPr>
+                <w:noProof/>
+                <w:webHidden/>
+                <w:sz w:val="24"/>
+                <w:szCs w:val="24"/>
               </w:rPr>
               <w:fldChar w:fldCharType="separate"/>
             </w:r>
@@ -622,8 +622,8 @@
               <w:rPr>
                 <w:noProof/>
                 <w:webHidden/>
-                <w:sz w:val="32"/>
-                <w:szCs w:val="32"/>
+                <w:sz w:val="24"/>
+                <w:szCs w:val="24"/>
               </w:rPr>
               <w:t>4</w:t>
             </w:r>
@@ -631,8 +631,96 @@
               <w:rPr>
                 <w:noProof/>
                 <w:webHidden/>
-                <w:sz w:val="32"/>
-                <w:szCs w:val="32"/>
+                <w:sz w:val="24"/>
+                <w:szCs w:val="24"/>
+              </w:rPr>
+              <w:fldChar w:fldCharType="end"/>
+            </w:r>
+          </w:hyperlink>
+        </w:p>
+        <w:p>
+          <w:pPr>
+            <w:pStyle w:val="TOC1"/>
+            <w:tabs>
+              <w:tab w:val="right" w:leader="dot" w:pos="9016"/>
+            </w:tabs>
+            <w:rPr>
+              <w:rFonts w:eastAsiaTheme="minorEastAsia"/>
+              <w:noProof/>
+              <w:sz w:val="28"/>
+              <w:szCs w:val="28"/>
+              <w:lang w:eastAsia="en-GB"/>
+            </w:rPr>
+          </w:pPr>
+          <w:hyperlink w:anchor="_Toc182519863" w:history="1">
+            <w:r>
+              <w:rPr>
+                <w:rStyle w:val="Hyperlink"/>
+                <w:noProof/>
+                <w:sz w:val="24"/>
+                <w:szCs w:val="24"/>
+              </w:rPr>
+              <w:t>Functional and Non-Functional Requirements</w:t>
+            </w:r>
+            <w:r>
+              <w:rPr>
+                <w:noProof/>
+                <w:webHidden/>
+                <w:sz w:val="24"/>
+                <w:szCs w:val="24"/>
+              </w:rPr>
+              <w:tab/>
+            </w:r>
+            <w:r>
+              <w:rPr>
+                <w:noProof/>
+                <w:webHidden/>
+                <w:sz w:val="24"/>
+                <w:szCs w:val="24"/>
+              </w:rPr>
+              <w:fldChar w:fldCharType="begin"/>
+            </w:r>
+            <w:r>
+              <w:rPr>
+                <w:noProof/>
+                <w:webHidden/>
+                <w:sz w:val="24"/>
+                <w:szCs w:val="24"/>
+              </w:rPr>
+              <w:instrText xml:space="preserve"> PAGEREF _Toc182519863 \h </w:instrText>
+            </w:r>
+            <w:r>
+              <w:rPr>
+                <w:noProof/>
+                <w:webHidden/>
+                <w:sz w:val="24"/>
+                <w:szCs w:val="24"/>
+              </w:rPr>
+            </w:r>
+            <w:r>
+              <w:rPr>
+                <w:noProof/>
+                <w:webHidden/>
+                <w:sz w:val="24"/>
+                <w:szCs w:val="24"/>
+              </w:rPr>
+              <w:fldChar w:fldCharType="separate"/>
+            </w:r>
+            <w:r>
+              <w:rPr>
+                <w:noProof/>
+                <w:webHidden/>
+                <w:sz w:val="24"/>
+                <w:szCs w:val="24"/>
+              </w:rPr>
+              <w:t>4</w:t>
+            </w:r>
+            <w:r>
+              <w:rPr>
+                <w:noProof/>
+                <w:webHidden/>
+                <w:sz w:val="24"/>
+                <w:szCs w:val="24"/>
               </w:rPr>
               <w:fldChar w:fldCharType="end"/>
             </w:r>
@@ -645,18 +733,20 @@
               <w:tab w:val="right" w:leader="dot" w:pos="9016"/>
             </w:tabs>
             <w:rPr>
+              <w:rFonts w:eastAsiaTheme="minorEastAsia"/>
               <w:noProof/>
-              <w:sz w:val="32"/>
-              <w:szCs w:val="32"/>
+              <w:sz w:val="28"/>
+              <w:szCs w:val="28"/>
+              <w:lang w:eastAsia="en-GB"/>
             </w:rPr>
           </w:pPr>
-          <w:hyperlink w:anchor="_Toc182264013" w:history="1">
+          <w:hyperlink w:anchor="_Toc182519864" w:history="1">
             <w:r>
               <w:rPr>
                 <w:rStyle w:val="Hyperlink"/>
                 <w:noProof/>
-                <w:sz w:val="32"/>
-                <w:szCs w:val="32"/>
+                <w:sz w:val="24"/>
+                <w:szCs w:val="24"/>
               </w:rPr>
               <w:t>Functional Requirements:</w:t>
             </w:r>
@@ -664,8 +754,8 @@
               <w:rPr>
                 <w:noProof/>
                 <w:webHidden/>
-                <w:sz w:val="32"/>
-                <w:szCs w:val="32"/>
+                <w:sz w:val="24"/>
+                <w:szCs w:val="24"/>
               </w:rPr>
               <w:tab/>
             </w:r>
@@ -673,8 +763,8 @@
               <w:rPr>
                 <w:noProof/>
                 <w:webHidden/>
-                <w:sz w:val="32"/>
-                <w:szCs w:val="32"/>
+                <w:sz w:val="24"/>
+                <w:szCs w:val="24"/>
               </w:rPr>
               <w:fldChar w:fldCharType="begin"/>
             </w:r>
@@ -682,25 +772,25 @@
               <w:rPr>
                 <w:noProof/>
                 <w:webHidden/>
-                <w:sz w:val="32"/>
-                <w:szCs w:val="32"/>
-              </w:rPr>
-              <w:instrText xml:space="preserve"> PAGEREF _Toc182264013 \h </w:instrText>
-            </w:r>
-            <w:r>
-              <w:rPr>
-                <w:noProof/>
-                <w:webHidden/>
-                <w:sz w:val="32"/>
-                <w:szCs w:val="32"/>
-              </w:rPr>
-            </w:r>
-            <w:r>
-              <w:rPr>
-                <w:noProof/>
-                <w:webHidden/>
-                <w:sz w:val="32"/>
-                <w:szCs w:val="32"/>
+                <w:sz w:val="24"/>
+                <w:szCs w:val="24"/>
+              </w:rPr>
+              <w:instrText xml:space="preserve"> PAGEREF _Toc182519864 \h </w:instrText>
+            </w:r>
+            <w:r>
+              <w:rPr>
+                <w:noProof/>
+                <w:webHidden/>
+                <w:sz w:val="24"/>
+                <w:szCs w:val="24"/>
+              </w:rPr>
+            </w:r>
+            <w:r>
+              <w:rPr>
+                <w:noProof/>
+                <w:webHidden/>
+                <w:sz w:val="24"/>
+                <w:szCs w:val="24"/>
               </w:rPr>
               <w:fldChar w:fldCharType="separate"/>
             </w:r>
@@ -708,8 +798,8 @@
               <w:rPr>
                 <w:noProof/>
                 <w:webHidden/>
-                <w:sz w:val="32"/>
-                <w:szCs w:val="32"/>
+                <w:sz w:val="24"/>
+                <w:szCs w:val="24"/>
               </w:rPr>
               <w:t>4</w:t>
             </w:r>
@@ -717,8 +807,272 @@
               <w:rPr>
                 <w:noProof/>
                 <w:webHidden/>
-                <w:sz w:val="32"/>
-                <w:szCs w:val="32"/>
+                <w:sz w:val="24"/>
+                <w:szCs w:val="24"/>
+              </w:rPr>
+              <w:fldChar w:fldCharType="end"/>
+            </w:r>
+          </w:hyperlink>
+        </w:p>
+        <w:p>
+          <w:pPr>
+            <w:pStyle w:val="TOC2"/>
+            <w:tabs>
+              <w:tab w:val="right" w:leader="dot" w:pos="9016"/>
+            </w:tabs>
+            <w:rPr>
+              <w:rFonts w:eastAsiaTheme="minorEastAsia"/>
+              <w:noProof/>
+              <w:sz w:val="28"/>
+              <w:szCs w:val="28"/>
+              <w:lang w:eastAsia="en-GB"/>
+            </w:rPr>
+          </w:pPr>
+          <w:hyperlink w:anchor="_Toc182519865" w:history="1">
+            <w:r>
+              <w:rPr>
+                <w:rStyle w:val="Hyperlink"/>
+                <w:noProof/>
+                <w:sz w:val="24"/>
+                <w:szCs w:val="24"/>
+              </w:rPr>
+              <w:t>Non-Functional Requirements:</w:t>
+            </w:r>
+            <w:r>
+              <w:rPr>
+                <w:noProof/>
+                <w:webHidden/>
+                <w:sz w:val="24"/>
+                <w:szCs w:val="24"/>
+              </w:rPr>
+              <w:tab/>
+            </w:r>
+            <w:r>
+              <w:rPr>
+                <w:noProof/>
+                <w:webHidden/>
+                <w:sz w:val="24"/>
+                <w:szCs w:val="24"/>
+              </w:rPr>
+              <w:fldChar w:fldCharType="begin"/>
+            </w:r>
+            <w:r>
+              <w:rPr>
+                <w:noProof/>
+                <w:webHidden/>
+                <w:sz w:val="24"/>
+                <w:szCs w:val="24"/>
+              </w:rPr>
+              <w:instrText xml:space="preserve"> PAGEREF _Toc182519865 \h </w:instrText>
+            </w:r>
+            <w:r>
+              <w:rPr>
+                <w:noProof/>
+                <w:webHidden/>
+                <w:sz w:val="24"/>
+                <w:szCs w:val="24"/>
+              </w:rPr>
+            </w:r>
+            <w:r>
+              <w:rPr>
+                <w:noProof/>
+                <w:webHidden/>
+                <w:sz w:val="24"/>
+                <w:szCs w:val="24"/>
+              </w:rPr>
+              <w:fldChar w:fldCharType="separate"/>
+            </w:r>
+            <w:r>
+              <w:rPr>
+                <w:noProof/>
+                <w:webHidden/>
+                <w:sz w:val="24"/>
+                <w:szCs w:val="24"/>
+              </w:rPr>
+              <w:t>5</w:t>
+            </w:r>
+            <w:r>
+              <w:rPr>
+                <w:noProof/>
+                <w:webHidden/>
+                <w:sz w:val="24"/>
+                <w:szCs w:val="24"/>
+              </w:rPr>
+              <w:fldChar w:fldCharType="end"/>
+            </w:r>
+          </w:hyperlink>
+        </w:p>
+        <w:p>
+          <w:pPr>
+            <w:pStyle w:val="TOC1"/>
+            <w:tabs>
+              <w:tab w:val="right" w:leader="dot" w:pos="9016"/>
+            </w:tabs>
+            <w:rPr>
+              <w:rFonts w:eastAsiaTheme="minorEastAsia"/>
+              <w:noProof/>
+              <w:sz w:val="28"/>
+              <w:szCs w:val="28"/>
+              <w:lang w:eastAsia="en-GB"/>
+            </w:rPr>
+          </w:pPr>
+          <w:hyperlink w:anchor="_Toc182519866" w:history="1">
+            <w:r>
+              <w:rPr>
+                <w:rStyle w:val="Hyperlink"/>
+                <w:noProof/>
+                <w:sz w:val="24"/>
+                <w:szCs w:val="24"/>
+              </w:rPr>
+              <w:t>Accessibility Analysis</w:t>
+            </w:r>
+            <w:r>
+              <w:rPr>
+                <w:noProof/>
+                <w:webHidden/>
+                <w:sz w:val="24"/>
+                <w:szCs w:val="24"/>
+              </w:rPr>
+              <w:tab/>
+            </w:r>
+            <w:r>
+              <w:rPr>
+                <w:noProof/>
+                <w:webHidden/>
+                <w:sz w:val="24"/>
+                <w:szCs w:val="24"/>
+              </w:rPr>
+              <w:fldChar w:fldCharType="begin"/>
+            </w:r>
+            <w:r>
+              <w:rPr>
+                <w:noProof/>
+                <w:webHidden/>
+                <w:sz w:val="24"/>
+                <w:szCs w:val="24"/>
+              </w:rPr>
+              <w:instrText xml:space="preserve"> PAGEREF _Toc182519866 \h </w:instrText>
+            </w:r>
+            <w:r>
+              <w:rPr>
+                <w:noProof/>
+                <w:webHidden/>
+                <w:sz w:val="24"/>
+                <w:szCs w:val="24"/>
+              </w:rPr>
+            </w:r>
+            <w:r>
+              <w:rPr>
+                <w:noProof/>
+                <w:webHidden/>
+                <w:sz w:val="24"/>
+                <w:szCs w:val="24"/>
+              </w:rPr>
+              <w:fldChar w:fldCharType="separate"/>
+            </w:r>
+            <w:r>
+              <w:rPr>
+                <w:noProof/>
+                <w:webHidden/>
+                <w:sz w:val="24"/>
+                <w:szCs w:val="24"/>
+              </w:rPr>
+              <w:t>5</w:t>
+            </w:r>
+            <w:r>
+              <w:rPr>
+                <w:noProof/>
+                <w:webHidden/>
+                <w:sz w:val="24"/>
+                <w:szCs w:val="24"/>
+              </w:rPr>
+              <w:fldChar w:fldCharType="end"/>
+            </w:r>
+          </w:hyperlink>
+        </w:p>
+        <w:p>
+          <w:pPr>
+            <w:pStyle w:val="TOC1"/>
+            <w:tabs>
+              <w:tab w:val="right" w:leader="dot" w:pos="9016"/>
+            </w:tabs>
+            <w:rPr>
+              <w:rFonts w:eastAsiaTheme="minorEastAsia"/>
+              <w:noProof/>
+              <w:sz w:val="28"/>
+              <w:szCs w:val="28"/>
+              <w:lang w:eastAsia="en-GB"/>
+            </w:rPr>
+          </w:pPr>
+          <w:hyperlink w:anchor="_Toc182519867" w:history="1">
+            <w:r>
+              <w:rPr>
+                <w:rStyle w:val="Hyperlink"/>
+                <w:noProof/>
+                <w:sz w:val="24"/>
+                <w:szCs w:val="24"/>
+              </w:rPr>
+              <w:t>Sources</w:t>
+            </w:r>
+            <w:r>
+              <w:rPr>
+                <w:noProof/>
+                <w:webHidden/>
+                <w:sz w:val="24"/>
+                <w:szCs w:val="24"/>
+              </w:rPr>
+              <w:tab/>
+            </w:r>
+            <w:r>
+              <w:rPr>
+                <w:noProof/>
+                <w:webHidden/>
+                <w:sz w:val="24"/>
+                <w:szCs w:val="24"/>
+              </w:rPr>
+              <w:fldChar w:fldCharType="begin"/>
+            </w:r>
+            <w:r>
+              <w:rPr>
+                <w:noProof/>
+                <w:webHidden/>
+                <w:sz w:val="24"/>
+                <w:szCs w:val="24"/>
+              </w:rPr>
+              <w:instrText xml:space="preserve"> PAGEREF _Toc182519867 \h </w:instrText>
+            </w:r>
+            <w:r>
+              <w:rPr>
+                <w:noProof/>
+                <w:webHidden/>
+                <w:sz w:val="24"/>
+                <w:szCs w:val="24"/>
+              </w:rPr>
+            </w:r>
+            <w:r>
+              <w:rPr>
+                <w:noProof/>
+                <w:webHidden/>
+                <w:sz w:val="24"/>
+                <w:szCs w:val="24"/>
+              </w:rPr>
+              <w:fldChar w:fldCharType="separate"/>
+            </w:r>
+            <w:r>
+              <w:rPr>
+                <w:noProof/>
+                <w:webHidden/>
+                <w:sz w:val="24"/>
+                <w:szCs w:val="24"/>
+              </w:rPr>
+              <w:t>6</w:t>
+            </w:r>
+            <w:r>
+              <w:rPr>
+                <w:noProof/>
+                <w:webHidden/>
+                <w:sz w:val="24"/>
+                <w:szCs w:val="24"/>
               </w:rPr>
               <w:fldChar w:fldCharType="end"/>
             </w:r>
@@ -730,8 +1084,8 @@
               <w:b/>
               <w:bCs/>
               <w:noProof/>
-              <w:sz w:val="32"/>
-              <w:szCs w:val="32"/>
+              <w:sz w:val="44"/>
+              <w:szCs w:val="44"/>
               <w:lang w:val="en-US"/>
             </w:rPr>
             <w:fldChar w:fldCharType="end"/>
@@ -837,33 +1191,9 @@
     </w:p>
     <w:p>
       <w:pPr>
-        <w:rPr>
-          <w:sz w:val="40"/>
-          <w:szCs w:val="40"/>
-        </w:rPr>
-      </w:pPr>
-    </w:p>
-    <w:p>
-      <w:pPr>
-        <w:rPr>
-          <w:sz w:val="40"/>
-          <w:szCs w:val="40"/>
-        </w:rPr>
-      </w:pPr>
-    </w:p>
-    <w:p>
-      <w:pPr>
-        <w:rPr>
-          <w:sz w:val="40"/>
-          <w:szCs w:val="40"/>
-        </w:rPr>
-      </w:pPr>
-    </w:p>
-    <w:p>
-      <w:pPr>
         <w:pStyle w:val="Heading1"/>
       </w:pPr>
-      <w:bookmarkStart w:id="0" w:name="_Toc182264009"/>
+      <w:bookmarkStart w:id="0" w:name="_Toc182519859"/>
       <w:r>
         <w:lastRenderedPageBreak/>
         <w:t>Introduction</w:t>
@@ -917,7 +1247,7 @@
       <w:pPr>
         <w:pStyle w:val="Heading1"/>
       </w:pPr>
-      <w:bookmarkStart w:id="1" w:name="_Toc182264010"/>
+      <w:bookmarkStart w:id="1" w:name="_Toc182519860"/>
       <w:r>
         <w:t>References</w:t>
       </w:r>
@@ -963,59 +1293,43 @@
           <w:sz w:val="24"/>
           <w:szCs w:val="24"/>
         </w:rPr>
+        <w:t xml:space="preserve"> look and feel</w:t>
+      </w:r>
+      <w:r>
+        <w:rPr>
+          <w:sz w:val="24"/>
+          <w:szCs w:val="24"/>
+        </w:rPr>
+        <w:t xml:space="preserve"> will be </w:t>
+      </w:r>
+      <w:r>
+        <w:rPr>
+          <w:sz w:val="24"/>
+          <w:szCs w:val="24"/>
+        </w:rPr>
+        <w:t xml:space="preserve">super-hot for the </w:t>
+      </w:r>
+      <w:r>
+        <w:rPr>
+          <w:sz w:val="24"/>
+          <w:szCs w:val="24"/>
+        </w:rPr>
+        <w:t xml:space="preserve">games look for its characters and also for its background which has been called </w:t>
+      </w:r>
+      <w:r>
+        <w:rPr>
+          <w:sz w:val="24"/>
+          <w:szCs w:val="24"/>
+        </w:rPr>
+        <w:t>a</w:t>
+      </w:r>
+      <w:r>
+        <w:rPr>
+          <w:sz w:val="24"/>
+          <w:szCs w:val="24"/>
+        </w:rPr>
         <w:t xml:space="preserve"> </w:t>
       </w:r>
-      <w:proofErr w:type="gramStart"/>
-      <w:r>
-        <w:rPr>
-          <w:sz w:val="24"/>
-          <w:szCs w:val="24"/>
-        </w:rPr>
-        <w:t>look</w:t>
-      </w:r>
-      <w:proofErr w:type="gramEnd"/>
-      <w:r>
-        <w:rPr>
-          <w:sz w:val="24"/>
-          <w:szCs w:val="24"/>
-        </w:rPr>
-        <w:t xml:space="preserve"> and feel</w:t>
-      </w:r>
-      <w:r>
-        <w:rPr>
-          <w:sz w:val="24"/>
-          <w:szCs w:val="24"/>
-        </w:rPr>
-        <w:t xml:space="preserve"> will be </w:t>
-      </w:r>
-      <w:r>
-        <w:rPr>
-          <w:sz w:val="24"/>
-          <w:szCs w:val="24"/>
-        </w:rPr>
-        <w:t xml:space="preserve">super-hot for the </w:t>
-      </w:r>
-      <w:r>
-        <w:rPr>
-          <w:sz w:val="24"/>
-          <w:szCs w:val="24"/>
-        </w:rPr>
-        <w:t xml:space="preserve">games look for its characters and also for its background which has been called </w:t>
-      </w:r>
-      <w:r>
-        <w:rPr>
-          <w:sz w:val="24"/>
-          <w:szCs w:val="24"/>
-        </w:rPr>
-        <w:t>a</w:t>
-      </w:r>
-      <w:r>
-        <w:rPr>
-          <w:sz w:val="24"/>
-          <w:szCs w:val="24"/>
-        </w:rPr>
-        <w:t xml:space="preserve"> </w:t>
-      </w:r>
       <w:r>
         <w:rPr>
           <w:sz w:val="24"/>
@@ -1039,6 +1353,14 @@
       </w:r>
       <w:r>
         <w:rPr>
+          <w:rStyle w:val="EndnoteReference"/>
+          <w:sz w:val="24"/>
+          <w:szCs w:val="24"/>
+        </w:rPr>
+        <w:endnoteReference w:id="1"/>
+      </w:r>
+      <w:r>
+        <w:rPr>
           <w:sz w:val="24"/>
           <w:szCs w:val="24"/>
         </w:rPr>
@@ -1057,6 +1379,43 @@
           <w:sz w:val="24"/>
           <w:szCs w:val="24"/>
         </w:rPr>
+        <w:t xml:space="preserve">The UI and menu reference for this game would be dishonoured 1 where you have a health bar </w:t>
+      </w:r>
+      <w:r>
+        <w:rPr>
+          <w:sz w:val="24"/>
+          <w:szCs w:val="24"/>
+        </w:rPr>
+        <w:t>you “magic” stamina which will just be the stamina in my game and then your item which will have more slots for all the sword the player will have</w:t>
+      </w:r>
+      <w:r>
+        <w:rPr>
+          <w:rStyle w:val="EndnoteReference"/>
+          <w:sz w:val="24"/>
+          <w:szCs w:val="24"/>
+        </w:rPr>
+        <w:endnoteReference w:id="2"/>
+      </w:r>
+      <w:r>
+        <w:rPr>
+          <w:sz w:val="24"/>
+          <w:szCs w:val="24"/>
+        </w:rPr>
+        <w:t>.</w:t>
+      </w:r>
+    </w:p>
+    <w:p>
+      <w:pPr>
+        <w:rPr>
+          <w:sz w:val="24"/>
+          <w:szCs w:val="24"/>
+        </w:rPr>
+      </w:pPr>
+      <w:r>
+        <w:rPr>
+          <w:sz w:val="24"/>
+          <w:szCs w:val="24"/>
+        </w:rPr>
         <w:t xml:space="preserve">The main background </w:t>
       </w:r>
       <w:r>
@@ -1109,7 +1468,7 @@
           <w:noProof/>
         </w:rPr>
       </w:pPr>
-      <w:bookmarkStart w:id="2" w:name="_Toc182264011"/>
+      <w:bookmarkStart w:id="2" w:name="_Toc182519861"/>
       <w:r>
         <w:rPr>
           <w:noProof/>
@@ -1201,9 +1560,9 @@
           <w:szCs w:val="40"/>
         </w:rPr>
         <w:drawing>
-          <wp:inline distT="0" distB="0" distL="0" distR="0" wp14:anchorId="3E7B8595" wp14:editId="2750F5F4">
-            <wp:extent cx="5731510" cy="4458335"/>
-            <wp:effectExtent l="0" t="0" r="2540" b="0"/>
+          <wp:inline distT="0" distB="0" distL="0" distR="0" wp14:anchorId="3E7B8595" wp14:editId="679CE311">
+            <wp:extent cx="5768340" cy="3865880"/>
+            <wp:effectExtent l="0" t="0" r="3810" b="1270"/>
             <wp:docPr id="1680529450" name="Picture 4"/>
             <wp:cNvGraphicFramePr>
               <a:graphicFrameLocks xmlns:a="http://schemas.openxmlformats.org/drawingml/2006/main" noChangeAspect="1"/>
@@ -1218,7 +1577,7 @@
                     </pic:cNvPicPr>
                   </pic:nvPicPr>
                   <pic:blipFill>
-                    <a:blip r:embed="rId7">
+                    <a:blip r:embed="rId8">
                       <a:extLst>
                         <a:ext uri="{28A0092B-C50C-407E-A947-70E740481C1C}">
                           <a14:useLocalDpi xmlns:a14="http://schemas.microsoft.com/office/drawing/2010/main" val="0"/>
@@ -1233,7 +1592,7 @@
                   <pic:spPr bwMode="auto">
                     <a:xfrm>
                       <a:off x="0" y="0"/>
-                      <a:ext cx="5731510" cy="4458335"/>
+                      <a:ext cx="5787439" cy="3878680"/>
                     </a:xfrm>
                     <a:prstGeom prst="rect">
                       <a:avLst/>
@@ -1254,10 +1613,12 @@
       <w:pPr>
         <w:pStyle w:val="Heading1"/>
       </w:pPr>
+      <w:bookmarkStart w:id="3" w:name="_Toc182519862"/>
       <w:r>
         <w:lastRenderedPageBreak/>
         <w:t>Mood board</w:t>
       </w:r>
+      <w:bookmarkEnd w:id="3"/>
     </w:p>
     <w:p>
       <w:r>
@@ -1280,7 +1641,7 @@
                     <pic:cNvPicPr/>
                   </pic:nvPicPr>
                   <pic:blipFill>
-                    <a:blip r:embed="rId8"/>
+                    <a:blip r:embed="rId9"/>
                     <a:stretch>
                       <a:fillRect/>
                     </a:stretch>
@@ -1305,28 +1666,27 @@
       <w:pPr>
         <w:pStyle w:val="Heading1"/>
       </w:pPr>
-      <w:bookmarkStart w:id="3" w:name="_Toc182264012"/>
-      <w:r>
-        <w:t>Functional and non-Functional Requirements</w:t>
-      </w:r>
-      <w:bookmarkEnd w:id="3"/>
+      <w:bookmarkStart w:id="4" w:name="_Toc182519863"/>
+      <w:r>
+        <w:t>Functional and Non-Functional Requirements</w:t>
+      </w:r>
+      <w:bookmarkEnd w:id="4"/>
     </w:p>
     <w:p>
       <w:pPr>
         <w:pStyle w:val="Heading2"/>
       </w:pPr>
-      <w:bookmarkStart w:id="4" w:name="_Toc182264013"/>
+      <w:bookmarkStart w:id="5" w:name="_Toc182519864"/>
       <w:r>
         <w:t>Functional Requirements:</w:t>
       </w:r>
-      <w:bookmarkEnd w:id="4"/>
-    </w:p>
-    <w:p>
-      <w:pPr>
-        <w:pStyle w:val="ListParagraph"/>
+      <w:bookmarkEnd w:id="5"/>
+    </w:p>
+    <w:p>
+      <w:pPr>
         <w:numPr>
           <w:ilvl w:val="0"/>
-          <w:numId w:val="1"/>
+          <w:numId w:val="3"/>
         </w:numPr>
         <w:rPr>
           <w:sz w:val="24"/>
@@ -1335,81 +1695,35 @@
       </w:pPr>
       <w:r>
         <w:rPr>
-          <w:sz w:val="24"/>
-          <w:szCs w:val="24"/>
-        </w:rPr>
-        <w:t>A level: A</w:t>
-      </w:r>
-      <w:r>
-        <w:rPr>
-          <w:sz w:val="24"/>
-          <w:szCs w:val="24"/>
-        </w:rPr>
-        <w:t xml:space="preserve"> </w:t>
-      </w:r>
-      <w:r>
-        <w:rPr>
-          <w:sz w:val="24"/>
-          <w:szCs w:val="24"/>
-        </w:rPr>
-        <w:t>level is a main requirement to have where there is a set layout</w:t>
-      </w:r>
-      <w:r>
-        <w:rPr>
-          <w:sz w:val="24"/>
-          <w:szCs w:val="24"/>
-        </w:rPr>
-        <w:t xml:space="preserve"> of the level </w:t>
-      </w:r>
-      <w:r>
-        <w:rPr>
-          <w:sz w:val="24"/>
-          <w:szCs w:val="24"/>
-        </w:rPr>
-        <w:t>and</w:t>
-      </w:r>
-      <w:r>
-        <w:rPr>
-          <w:sz w:val="24"/>
-          <w:szCs w:val="24"/>
-        </w:rPr>
-        <w:t xml:space="preserve"> health</w:t>
-      </w:r>
-      <w:r>
-        <w:rPr>
-          <w:sz w:val="24"/>
-          <w:szCs w:val="24"/>
-        </w:rPr>
-        <w:t xml:space="preserve"> and enemy </w:t>
-      </w:r>
-      <w:r>
-        <w:rPr>
-          <w:sz w:val="24"/>
-          <w:szCs w:val="24"/>
-        </w:rPr>
-        <w:t>count,</w:t>
-      </w:r>
-      <w:r>
-        <w:rPr>
-          <w:sz w:val="24"/>
-          <w:szCs w:val="24"/>
-        </w:rPr>
-        <w:t xml:space="preserve"> and you beat </w:t>
-      </w:r>
-      <w:r>
-        <w:rPr>
-          <w:sz w:val="24"/>
-          <w:szCs w:val="24"/>
-        </w:rPr>
-        <w:t>the level when all enemies are defeated.</w:t>
-      </w:r>
-    </w:p>
-    <w:p>
-      <w:pPr>
-        <w:pStyle w:val="ListParagraph"/>
+          <w:b/>
+          <w:bCs/>
+          <w:sz w:val="24"/>
+          <w:szCs w:val="24"/>
+        </w:rPr>
+        <w:t xml:space="preserve">A </w:t>
+      </w:r>
+      <w:r>
+        <w:rPr>
+          <w:b/>
+          <w:bCs/>
+          <w:sz w:val="24"/>
+          <w:szCs w:val="24"/>
+        </w:rPr>
+        <w:t>Level Design</w:t>
+      </w:r>
+      <w:r>
+        <w:rPr>
+          <w:sz w:val="24"/>
+          <w:szCs w:val="24"/>
+        </w:rPr>
+        <w:t>: The level layout includes set enemy and health item placement.</w:t>
+      </w:r>
+    </w:p>
+    <w:p>
+      <w:pPr>
         <w:numPr>
           <w:ilvl w:val="0"/>
-          <w:numId w:val="1"/>
+          <w:numId w:val="3"/>
         </w:numPr>
         <w:rPr>
           <w:sz w:val="24"/>
@@ -1418,53 +1732,26 @@
       </w:pPr>
       <w:r>
         <w:rPr>
-          <w:sz w:val="24"/>
-          <w:szCs w:val="24"/>
-        </w:rPr>
-        <w:t xml:space="preserve">Movement: movement for the player </w:t>
-      </w:r>
-      <w:r>
-        <w:rPr>
-          <w:sz w:val="24"/>
-          <w:szCs w:val="24"/>
-        </w:rPr>
-        <w:t>and</w:t>
-      </w:r>
-      <w:r>
-        <w:rPr>
-          <w:sz w:val="24"/>
-          <w:szCs w:val="24"/>
-        </w:rPr>
-        <w:t xml:space="preserve"> a basic AI movement for the enemies </w:t>
-      </w:r>
-      <w:r>
-        <w:rPr>
-          <w:sz w:val="24"/>
-          <w:szCs w:val="24"/>
-        </w:rPr>
-        <w:t>just go to the player and attack</w:t>
-      </w:r>
-      <w:r>
-        <w:rPr>
-          <w:sz w:val="24"/>
-          <w:szCs w:val="24"/>
-        </w:rPr>
-        <w:t xml:space="preserve"> is a basic need of the game to make it come together </w:t>
-      </w:r>
-      <w:r>
-        <w:rPr>
-          <w:sz w:val="24"/>
-          <w:szCs w:val="24"/>
-        </w:rPr>
-        <w:t>for a fun and enjoyable game.</w:t>
-      </w:r>
-    </w:p>
-    <w:p>
-      <w:pPr>
-        <w:pStyle w:val="ListParagraph"/>
+          <w:b/>
+          <w:bCs/>
+          <w:sz w:val="24"/>
+          <w:szCs w:val="24"/>
+        </w:rPr>
+        <w:t>Movement</w:t>
+      </w:r>
+      <w:r>
+        <w:rPr>
+          <w:sz w:val="24"/>
+          <w:szCs w:val="24"/>
+        </w:rPr>
+        <w:t>: Players have movement controls, and basic AI enables enemies to pursue and attack.</w:t>
+      </w:r>
+    </w:p>
+    <w:p>
+      <w:pPr>
         <w:numPr>
           <w:ilvl w:val="0"/>
-          <w:numId w:val="1"/>
+          <w:numId w:val="3"/>
         </w:numPr>
         <w:rPr>
           <w:sz w:val="24"/>
@@ -1473,53 +1760,26 @@
       </w:pPr>
       <w:r>
         <w:rPr>
-          <w:sz w:val="24"/>
-          <w:szCs w:val="24"/>
-        </w:rPr>
-        <w:t xml:space="preserve">Usable objects: the user will be able to pick up health </w:t>
-      </w:r>
-      <w:r>
-        <w:rPr>
-          <w:sz w:val="24"/>
-          <w:szCs w:val="24"/>
-        </w:rPr>
-        <w:t xml:space="preserve">to get back health </w:t>
-      </w:r>
-      <w:r>
-        <w:rPr>
-          <w:sz w:val="24"/>
-          <w:szCs w:val="24"/>
-        </w:rPr>
-        <w:t>and</w:t>
-      </w:r>
-      <w:r>
-        <w:rPr>
-          <w:sz w:val="24"/>
-          <w:szCs w:val="24"/>
-        </w:rPr>
-        <w:t xml:space="preserve"> pick up swords which have different </w:t>
-      </w:r>
-      <w:r>
-        <w:rPr>
-          <w:sz w:val="24"/>
-          <w:szCs w:val="24"/>
-        </w:rPr>
-        <w:t xml:space="preserve">abilities </w:t>
-      </w:r>
-      <w:r>
-        <w:rPr>
-          <w:sz w:val="24"/>
-          <w:szCs w:val="24"/>
-        </w:rPr>
-        <w:t>to use.</w:t>
-      </w:r>
-    </w:p>
-    <w:p>
-      <w:pPr>
-        <w:pStyle w:val="ListParagraph"/>
+          <w:b/>
+          <w:bCs/>
+          <w:sz w:val="24"/>
+          <w:szCs w:val="24"/>
+        </w:rPr>
+        <w:t>Usable Objects</w:t>
+      </w:r>
+      <w:r>
+        <w:rPr>
+          <w:sz w:val="24"/>
+          <w:szCs w:val="24"/>
+        </w:rPr>
+        <w:t>: Players can collect health packs to restore health and swords with unique abilities.</w:t>
+      </w:r>
+    </w:p>
+    <w:p>
+      <w:pPr>
         <w:numPr>
           <w:ilvl w:val="0"/>
-          <w:numId w:val="1"/>
+          <w:numId w:val="3"/>
         </w:numPr>
         <w:rPr>
           <w:sz w:val="24"/>
@@ -1528,77 +1788,26 @@
       </w:pPr>
       <w:r>
         <w:rPr>
-          <w:sz w:val="24"/>
-          <w:szCs w:val="24"/>
-        </w:rPr>
-        <w:lastRenderedPageBreak/>
-        <w:t xml:space="preserve">UI/Menu: the user will have </w:t>
-      </w:r>
-      <w:r>
-        <w:rPr>
-          <w:sz w:val="24"/>
-          <w:szCs w:val="24"/>
-        </w:rPr>
-        <w:t xml:space="preserve">a UI where they can see their health </w:t>
-      </w:r>
-      <w:proofErr w:type="gramStart"/>
-      <w:r>
-        <w:rPr>
-          <w:sz w:val="24"/>
-          <w:szCs w:val="24"/>
-        </w:rPr>
-        <w:t>and also</w:t>
-      </w:r>
-      <w:proofErr w:type="gramEnd"/>
-      <w:r>
-        <w:rPr>
-          <w:sz w:val="24"/>
-          <w:szCs w:val="24"/>
-        </w:rPr>
-        <w:t xml:space="preserve"> see if they are able to attack and the sword that they have on hand at that moment </w:t>
-      </w:r>
-      <w:r>
-        <w:rPr>
-          <w:sz w:val="24"/>
-          <w:szCs w:val="24"/>
-        </w:rPr>
-        <w:t xml:space="preserve">and the menus will be </w:t>
-      </w:r>
-      <w:r>
-        <w:rPr>
-          <w:sz w:val="24"/>
-          <w:szCs w:val="24"/>
-        </w:rPr>
-        <w:t>a start</w:t>
-      </w:r>
-      <w:r>
-        <w:rPr>
-          <w:sz w:val="24"/>
-          <w:szCs w:val="24"/>
-        </w:rPr>
-        <w:t xml:space="preserve"> the game</w:t>
-      </w:r>
-      <w:r>
-        <w:rPr>
-          <w:sz w:val="24"/>
-          <w:szCs w:val="24"/>
-        </w:rPr>
-        <w:t xml:space="preserve"> menu at the launch of the game and then a quit </w:t>
-      </w:r>
-      <w:r>
-        <w:rPr>
-          <w:sz w:val="24"/>
-          <w:szCs w:val="24"/>
-        </w:rPr>
-        <w:t>or restart during the game play.</w:t>
-      </w:r>
-    </w:p>
-    <w:p>
-      <w:pPr>
-        <w:pStyle w:val="ListParagraph"/>
+          <w:b/>
+          <w:bCs/>
+          <w:sz w:val="24"/>
+          <w:szCs w:val="24"/>
+        </w:rPr>
+        <w:t>UI/Menu</w:t>
+      </w:r>
+      <w:r>
+        <w:rPr>
+          <w:sz w:val="24"/>
+          <w:szCs w:val="24"/>
+        </w:rPr>
+        <w:t>: The UI displays health, attack readiness, and current sword. Menus include start, quit, and restart options.</w:t>
+      </w:r>
+    </w:p>
+    <w:p>
+      <w:pPr>
         <w:numPr>
           <w:ilvl w:val="0"/>
-          <w:numId w:val="1"/>
+          <w:numId w:val="3"/>
         </w:numPr>
         <w:rPr>
           <w:sz w:val="24"/>
@@ -1607,48 +1816,27 @@
       </w:pPr>
       <w:r>
         <w:rPr>
-          <w:sz w:val="24"/>
-          <w:szCs w:val="24"/>
-        </w:rPr>
-        <w:t xml:space="preserve">Sword inventory: </w:t>
-      </w:r>
-      <w:proofErr w:type="gramStart"/>
-      <w:r>
-        <w:rPr>
-          <w:sz w:val="24"/>
-          <w:szCs w:val="24"/>
-        </w:rPr>
-        <w:t xml:space="preserve">at all </w:t>
-      </w:r>
-      <w:r>
-        <w:rPr>
-          <w:sz w:val="24"/>
-          <w:szCs w:val="24"/>
-        </w:rPr>
-        <w:t>times</w:t>
-      </w:r>
-      <w:proofErr w:type="gramEnd"/>
-      <w:r>
-        <w:rPr>
-          <w:sz w:val="24"/>
-          <w:szCs w:val="24"/>
-        </w:rPr>
-        <w:t xml:space="preserve"> in the UI the inventory of the player</w:t>
-      </w:r>
-      <w:r>
-        <w:rPr>
-          <w:sz w:val="24"/>
-          <w:szCs w:val="24"/>
-        </w:rPr>
-        <w:t>s consumable sword will be on display to the player that will show when the player picks up a sword or when he uses it.</w:t>
-      </w:r>
-    </w:p>
-    <w:p>
-      <w:pPr>
-        <w:pStyle w:val="ListParagraph"/>
+          <w:b/>
+          <w:bCs/>
+          <w:sz w:val="24"/>
+          <w:szCs w:val="24"/>
+        </w:rPr>
+        <w:lastRenderedPageBreak/>
+        <w:t>Sword Inventory</w:t>
+      </w:r>
+      <w:r>
+        <w:rPr>
+          <w:sz w:val="24"/>
+          <w:szCs w:val="24"/>
+        </w:rPr>
+        <w:t>: Sword inventory appears in the UI, showing available consumable swords and their status.</w:t>
+      </w:r>
+    </w:p>
+    <w:p>
+      <w:pPr>
         <w:numPr>
           <w:ilvl w:val="0"/>
-          <w:numId w:val="1"/>
+          <w:numId w:val="3"/>
         </w:numPr>
         <w:rPr>
           <w:sz w:val="24"/>
@@ -1657,41 +1845,68 @@
       </w:pPr>
       <w:r>
         <w:rPr>
-          <w:sz w:val="24"/>
-          <w:szCs w:val="24"/>
-        </w:rPr>
-        <w:t xml:space="preserve">Health: </w:t>
-      </w:r>
-      <w:proofErr w:type="gramStart"/>
-      <w:r>
-        <w:rPr>
-          <w:sz w:val="24"/>
-          <w:szCs w:val="24"/>
-        </w:rPr>
-        <w:t>at all times</w:t>
-      </w:r>
-      <w:proofErr w:type="gramEnd"/>
-      <w:r>
-        <w:rPr>
-          <w:sz w:val="24"/>
-          <w:szCs w:val="24"/>
-        </w:rPr>
-        <w:t xml:space="preserve"> in the UI </w:t>
-      </w:r>
-      <w:r>
-        <w:rPr>
-          <w:sz w:val="24"/>
-          <w:szCs w:val="24"/>
-        </w:rPr>
-        <w:t>at hearts that will decrease when the player is attacked and increased when the player uses a health pack.</w:t>
-      </w:r>
-    </w:p>
-    <w:p>
-      <w:pPr>
-        <w:pStyle w:val="ListParagraph"/>
+          <w:b/>
+          <w:bCs/>
+          <w:sz w:val="24"/>
+          <w:szCs w:val="24"/>
+        </w:rPr>
+        <w:t>Health Display</w:t>
+      </w:r>
+      <w:r>
+        <w:rPr>
+          <w:sz w:val="24"/>
+          <w:szCs w:val="24"/>
+        </w:rPr>
+        <w:t xml:space="preserve">: Hearts in the UI represent health, decreasing when </w:t>
+      </w:r>
+      <w:r>
+        <w:rPr>
+          <w:sz w:val="24"/>
+          <w:szCs w:val="24"/>
+        </w:rPr>
+        <w:t xml:space="preserve">the player is </w:t>
+      </w:r>
+      <w:r>
+        <w:rPr>
+          <w:sz w:val="24"/>
+          <w:szCs w:val="24"/>
+        </w:rPr>
+        <w:t>attacked and increasing</w:t>
+      </w:r>
+      <w:r>
+        <w:rPr>
+          <w:sz w:val="24"/>
+          <w:szCs w:val="24"/>
+        </w:rPr>
+        <w:t xml:space="preserve"> the player uses</w:t>
+      </w:r>
+      <w:r>
+        <w:rPr>
+          <w:sz w:val="24"/>
+          <w:szCs w:val="24"/>
+        </w:rPr>
+        <w:t xml:space="preserve"> </w:t>
+      </w:r>
+      <w:r>
+        <w:rPr>
+          <w:sz w:val="24"/>
+          <w:szCs w:val="24"/>
+        </w:rPr>
+        <w:t>the</w:t>
+      </w:r>
+      <w:r>
+        <w:rPr>
+          <w:sz w:val="24"/>
+          <w:szCs w:val="24"/>
+        </w:rPr>
+        <w:t xml:space="preserve"> health packs.</w:t>
+      </w:r>
+    </w:p>
+    <w:p>
+      <w:pPr>
         <w:numPr>
           <w:ilvl w:val="0"/>
-          <w:numId w:val="1"/>
+          <w:numId w:val="3"/>
         </w:numPr>
         <w:rPr>
           <w:sz w:val="24"/>
@@ -1700,46 +1915,47 @@
       </w:pPr>
       <w:r>
         <w:rPr>
-          <w:sz w:val="24"/>
-          <w:szCs w:val="24"/>
-        </w:rPr>
-        <w:t xml:space="preserve">Cues: once all the enemies are killed the cue for </w:t>
-      </w:r>
-      <w:r>
-        <w:rPr>
-          <w:sz w:val="24"/>
-          <w:szCs w:val="24"/>
-        </w:rPr>
-        <w:t xml:space="preserve">end of that level will come </w:t>
-      </w:r>
-      <w:r>
-        <w:rPr>
-          <w:sz w:val="24"/>
-          <w:szCs w:val="24"/>
-        </w:rPr>
-        <w:t>into effect</w:t>
-      </w:r>
-      <w:r>
-        <w:rPr>
-          <w:sz w:val="24"/>
-          <w:szCs w:val="24"/>
-        </w:rPr>
-        <w:t xml:space="preserve"> </w:t>
-      </w:r>
-      <w:r>
-        <w:rPr>
-          <w:sz w:val="24"/>
-          <w:szCs w:val="24"/>
-        </w:rPr>
-        <w:t>which is a basic function in a level-based game.</w:t>
-      </w:r>
-    </w:p>
-    <w:p>
-      <w:pPr>
-        <w:pStyle w:val="ListParagraph"/>
+          <w:b/>
+          <w:bCs/>
+          <w:sz w:val="24"/>
+          <w:szCs w:val="24"/>
+        </w:rPr>
+        <w:t>Level Completion Cue</w:t>
+      </w:r>
+      <w:r>
+        <w:rPr>
+          <w:sz w:val="24"/>
+          <w:szCs w:val="24"/>
+        </w:rPr>
+        <w:t>: A cue triggers when all enemies in a level are defeated</w:t>
+      </w:r>
+      <w:r>
+        <w:rPr>
+          <w:sz w:val="24"/>
+          <w:szCs w:val="24"/>
+        </w:rPr>
+        <w:t xml:space="preserve"> that will </w:t>
+      </w:r>
+      <w:r>
+        <w:rPr>
+          <w:sz w:val="24"/>
+          <w:szCs w:val="24"/>
+        </w:rPr>
+        <w:t>end the level</w:t>
+      </w:r>
+      <w:r>
+        <w:rPr>
+          <w:sz w:val="24"/>
+          <w:szCs w:val="24"/>
+        </w:rPr>
+        <w:t>.</w:t>
+      </w:r>
+    </w:p>
+    <w:p>
+      <w:pPr>
         <w:numPr>
           <w:ilvl w:val="0"/>
-          <w:numId w:val="1"/>
+          <w:numId w:val="3"/>
         </w:numPr>
         <w:rPr>
           <w:sz w:val="24"/>
@@ -1748,126 +1964,65 @@
       </w:pPr>
       <w:r>
         <w:rPr>
-          <w:sz w:val="24"/>
-          <w:szCs w:val="24"/>
-        </w:rPr>
-        <w:t xml:space="preserve">A level reset: When the player dies the level will reset to the start of the level. </w:t>
-      </w:r>
-    </w:p>
-    <w:p>
-      <w:pPr>
-        <w:rPr>
-          <w:sz w:val="24"/>
-          <w:szCs w:val="24"/>
-        </w:rPr>
-      </w:pPr>
-      <w:r>
-        <w:rPr>
-          <w:sz w:val="24"/>
-          <w:szCs w:val="24"/>
-        </w:rPr>
-        <w:t xml:space="preserve">These are the function requirements for my game that will </w:t>
-      </w:r>
-      <w:r>
-        <w:rPr>
-          <w:sz w:val="24"/>
-          <w:szCs w:val="24"/>
-        </w:rPr>
-        <w:t>ensure</w:t>
-      </w:r>
-      <w:r>
-        <w:rPr>
-          <w:sz w:val="24"/>
-          <w:szCs w:val="24"/>
-        </w:rPr>
-        <w:t xml:space="preserve"> the basic game loop of my game </w:t>
-      </w:r>
-      <w:r>
-        <w:rPr>
-          <w:sz w:val="24"/>
-          <w:szCs w:val="24"/>
-        </w:rPr>
-        <w:t xml:space="preserve">as with these requirement they will be able to </w:t>
-      </w:r>
-      <w:r>
-        <w:rPr>
-          <w:sz w:val="24"/>
-          <w:szCs w:val="24"/>
-        </w:rPr>
-        <w:t xml:space="preserve">start up the game </w:t>
-      </w:r>
-      <w:r>
-        <w:rPr>
-          <w:sz w:val="24"/>
-          <w:szCs w:val="24"/>
-        </w:rPr>
-        <w:t xml:space="preserve">to bring the moveable player to the first level where they will have to defeat all the </w:t>
-      </w:r>
-      <w:r>
-        <w:rPr>
-          <w:sz w:val="24"/>
-          <w:szCs w:val="24"/>
-        </w:rPr>
-        <w:t>enemies</w:t>
-      </w:r>
-      <w:r>
-        <w:rPr>
-          <w:sz w:val="24"/>
-          <w:szCs w:val="24"/>
-        </w:rPr>
-        <w:t xml:space="preserve"> that are there </w:t>
-      </w:r>
-      <w:r>
-        <w:rPr>
-          <w:sz w:val="24"/>
-          <w:szCs w:val="24"/>
-        </w:rPr>
-        <w:t>and if needed use the consumable health or swords that are around the map.</w:t>
+          <w:b/>
+          <w:bCs/>
+          <w:sz w:val="24"/>
+          <w:szCs w:val="24"/>
+        </w:rPr>
+        <w:t>Level Reset</w:t>
+      </w:r>
+      <w:r>
+        <w:rPr>
+          <w:sz w:val="24"/>
+          <w:szCs w:val="24"/>
+        </w:rPr>
+        <w:t>: The level resets to the start if the player dies</w:t>
+      </w:r>
+      <w:r>
+        <w:rPr>
+          <w:sz w:val="24"/>
+          <w:szCs w:val="24"/>
+        </w:rPr>
+        <w:t xml:space="preserve"> or he resets from the menu</w:t>
+      </w:r>
+      <w:r>
+        <w:rPr>
+          <w:sz w:val="24"/>
+          <w:szCs w:val="24"/>
+        </w:rPr>
+        <w:t>.</w:t>
+      </w:r>
+    </w:p>
+    <w:p>
+      <w:pPr>
+        <w:rPr>
+          <w:sz w:val="24"/>
+          <w:szCs w:val="24"/>
+        </w:rPr>
+      </w:pPr>
+      <w:r>
+        <w:rPr>
+          <w:sz w:val="24"/>
+          <w:szCs w:val="24"/>
+        </w:rPr>
+        <w:t>These requirements define the core gameplay loop.</w:t>
       </w:r>
     </w:p>
     <w:p>
       <w:pPr>
         <w:pStyle w:val="Heading2"/>
       </w:pPr>
-      <w:r>
-        <w:t>Non-Functional Requirements</w:t>
-      </w:r>
-    </w:p>
-    <w:p>
-      <w:pPr>
-        <w:rPr>
-          <w:sz w:val="24"/>
-          <w:szCs w:val="24"/>
-        </w:rPr>
-      </w:pPr>
-      <w:r>
-        <w:rPr>
-          <w:sz w:val="24"/>
-          <w:szCs w:val="24"/>
-        </w:rPr>
-        <w:t>T</w:t>
-      </w:r>
-      <w:r>
-        <w:rPr>
-          <w:sz w:val="24"/>
-          <w:szCs w:val="24"/>
-        </w:rPr>
-        <w:t>hes</w:t>
-      </w:r>
-      <w:r>
-        <w:rPr>
-          <w:sz w:val="24"/>
-          <w:szCs w:val="24"/>
-        </w:rPr>
-        <w:t>e are functions that would add more depth to the game such as:</w:t>
-      </w:r>
-    </w:p>
-    <w:p>
-      <w:pPr>
-        <w:pStyle w:val="ListParagraph"/>
+      <w:bookmarkStart w:id="6" w:name="_Toc182519865"/>
+      <w:r>
+        <w:t>Non-Functional Requirements:</w:t>
+      </w:r>
+      <w:bookmarkEnd w:id="6"/>
+    </w:p>
+    <w:p>
+      <w:pPr>
         <w:numPr>
           <w:ilvl w:val="0"/>
-          <w:numId w:val="2"/>
+          <w:numId w:val="4"/>
         </w:numPr>
         <w:rPr>
           <w:sz w:val="24"/>
@@ -1876,32 +2031,26 @@
       </w:pPr>
       <w:r>
         <w:rPr>
-          <w:sz w:val="24"/>
-          <w:szCs w:val="24"/>
-        </w:rPr>
-        <w:t>A death screen to inf</w:t>
-      </w:r>
-      <w:r>
-        <w:rPr>
-          <w:sz w:val="24"/>
-          <w:szCs w:val="24"/>
-        </w:rPr>
-        <w:t xml:space="preserve">orm the user player that their character has </w:t>
-      </w:r>
-      <w:r>
-        <w:rPr>
-          <w:sz w:val="24"/>
-          <w:szCs w:val="24"/>
-        </w:rPr>
-        <w:t>died, and they have failed.</w:t>
-      </w:r>
-    </w:p>
-    <w:p>
-      <w:pPr>
-        <w:pStyle w:val="ListParagraph"/>
+          <w:b/>
+          <w:bCs/>
+          <w:sz w:val="24"/>
+          <w:szCs w:val="24"/>
+        </w:rPr>
+        <w:t>Screens</w:t>
+      </w:r>
+      <w:r>
+        <w:rPr>
+          <w:sz w:val="24"/>
+          <w:szCs w:val="24"/>
+        </w:rPr>
+        <w:t>: Includes death, start, level complete, and game-over screens.</w:t>
+      </w:r>
+    </w:p>
+    <w:p>
+      <w:pPr>
         <w:numPr>
           <w:ilvl w:val="0"/>
-          <w:numId w:val="2"/>
+          <w:numId w:val="4"/>
         </w:numPr>
         <w:rPr>
           <w:sz w:val="24"/>
@@ -1910,32 +2059,26 @@
       </w:pPr>
       <w:r>
         <w:rPr>
-          <w:sz w:val="24"/>
-          <w:szCs w:val="24"/>
-        </w:rPr>
-        <w:t>A reset button to let the player chose when they would like to restart the level</w:t>
-      </w:r>
-      <w:r>
-        <w:rPr>
-          <w:sz w:val="24"/>
-          <w:szCs w:val="24"/>
-        </w:rPr>
-        <w:t xml:space="preserve"> from the menu or from the death screen</w:t>
-      </w:r>
-      <w:r>
-        <w:rPr>
-          <w:sz w:val="24"/>
-          <w:szCs w:val="24"/>
-        </w:rPr>
-        <w:t>.</w:t>
-      </w:r>
-    </w:p>
-    <w:p>
-      <w:pPr>
-        <w:pStyle w:val="ListParagraph"/>
+          <w:b/>
+          <w:bCs/>
+          <w:sz w:val="24"/>
+          <w:szCs w:val="24"/>
+        </w:rPr>
+        <w:t>Reset Button</w:t>
+      </w:r>
+      <w:r>
+        <w:rPr>
+          <w:sz w:val="24"/>
+          <w:szCs w:val="24"/>
+        </w:rPr>
+        <w:t>: Allows players to restart the level from the menu or death screen.</w:t>
+      </w:r>
+    </w:p>
+    <w:p>
+      <w:pPr>
         <w:numPr>
           <w:ilvl w:val="0"/>
-          <w:numId w:val="2"/>
+          <w:numId w:val="4"/>
         </w:numPr>
         <w:rPr>
           <w:sz w:val="24"/>
@@ -1944,41 +2087,26 @@
       </w:pPr>
       <w:r>
         <w:rPr>
-          <w:sz w:val="24"/>
-          <w:szCs w:val="24"/>
-        </w:rPr>
-        <w:t xml:space="preserve">Sound for the </w:t>
-      </w:r>
-      <w:r>
-        <w:rPr>
-          <w:sz w:val="24"/>
-          <w:szCs w:val="24"/>
-        </w:rPr>
-        <w:t xml:space="preserve">movement of the player and enemies </w:t>
-      </w:r>
-      <w:proofErr w:type="gramStart"/>
-      <w:r>
-        <w:rPr>
-          <w:sz w:val="24"/>
-          <w:szCs w:val="24"/>
-        </w:rPr>
-        <w:t>and also</w:t>
-      </w:r>
-      <w:proofErr w:type="gramEnd"/>
-      <w:r>
-        <w:rPr>
-          <w:sz w:val="24"/>
-          <w:szCs w:val="24"/>
-        </w:rPr>
-        <w:t xml:space="preserve"> sound for the use of consumables and attack animations.</w:t>
-      </w:r>
-    </w:p>
-    <w:p>
-      <w:pPr>
-        <w:pStyle w:val="ListParagraph"/>
+          <w:b/>
+          <w:bCs/>
+          <w:sz w:val="24"/>
+          <w:szCs w:val="24"/>
+        </w:rPr>
+        <w:t>Sound</w:t>
+      </w:r>
+      <w:r>
+        <w:rPr>
+          <w:sz w:val="24"/>
+          <w:szCs w:val="24"/>
+        </w:rPr>
+        <w:t>: Adds sounds for movement, attacks, and consumable items.</w:t>
+      </w:r>
+    </w:p>
+    <w:p>
+      <w:pPr>
         <w:numPr>
           <w:ilvl w:val="0"/>
-          <w:numId w:val="2"/>
+          <w:numId w:val="4"/>
         </w:numPr>
         <w:rPr>
           <w:sz w:val="24"/>
@@ -1987,118 +2115,82 @@
       </w:pPr>
       <w:r>
         <w:rPr>
-          <w:sz w:val="24"/>
-          <w:szCs w:val="24"/>
-        </w:rPr>
-        <w:t xml:space="preserve">A volume and </w:t>
-      </w:r>
-      <w:r>
-        <w:rPr>
-          <w:sz w:val="24"/>
-          <w:szCs w:val="24"/>
-        </w:rPr>
-        <w:t xml:space="preserve">resolution </w:t>
-      </w:r>
-      <w:r>
-        <w:rPr>
-          <w:sz w:val="24"/>
-          <w:szCs w:val="24"/>
-        </w:rPr>
-        <w:t xml:space="preserve">setting in the </w:t>
-      </w:r>
-      <w:r>
-        <w:rPr>
-          <w:sz w:val="24"/>
-          <w:szCs w:val="24"/>
-        </w:rPr>
-        <w:t>menu.</w:t>
-      </w:r>
-    </w:p>
-    <w:p>
-      <w:pPr>
-        <w:pStyle w:val="ListParagraph"/>
+          <w:b/>
+          <w:bCs/>
+          <w:sz w:val="24"/>
+          <w:szCs w:val="24"/>
+        </w:rPr>
+        <w:t>Volume and Resolution Settings</w:t>
+      </w:r>
+      <w:r>
+        <w:rPr>
+          <w:sz w:val="24"/>
+          <w:szCs w:val="24"/>
+        </w:rPr>
+        <w:t>: Adjustable in the menu for better user control.</w:t>
+      </w:r>
+    </w:p>
+    <w:p>
+      <w:pPr>
         <w:numPr>
           <w:ilvl w:val="0"/>
-          <w:numId w:val="2"/>
+          <w:numId w:val="4"/>
         </w:numPr>
         <w:rPr>
           <w:sz w:val="24"/>
           <w:szCs w:val="24"/>
         </w:rPr>
       </w:pPr>
-      <w:proofErr w:type="gramStart"/>
-      <w:r>
-        <w:rPr>
-          <w:sz w:val="24"/>
-          <w:szCs w:val="24"/>
-        </w:rPr>
-        <w:t>A</w:t>
-      </w:r>
-      <w:proofErr w:type="gramEnd"/>
-      <w:r>
-        <w:rPr>
-          <w:sz w:val="24"/>
-          <w:szCs w:val="24"/>
-        </w:rPr>
-        <w:t xml:space="preserve"> Explanation</w:t>
-      </w:r>
-      <w:r>
-        <w:rPr>
-          <w:sz w:val="24"/>
-          <w:szCs w:val="24"/>
-        </w:rPr>
-        <w:t xml:space="preserve"> in the main menu</w:t>
-      </w:r>
-      <w:r>
-        <w:rPr>
-          <w:sz w:val="24"/>
-          <w:szCs w:val="24"/>
-        </w:rPr>
-        <w:t xml:space="preserve"> to explain the consumables like the sword or the health pack and also to explain the </w:t>
-      </w:r>
-      <w:r>
-        <w:rPr>
-          <w:sz w:val="24"/>
-          <w:szCs w:val="24"/>
-        </w:rPr>
-        <w:t>UI that the user will have.</w:t>
-      </w:r>
-    </w:p>
-    <w:p>
-      <w:pPr>
-        <w:pStyle w:val="ListParagraph"/>
+      <w:r>
+        <w:rPr>
+          <w:b/>
+          <w:bCs/>
+          <w:sz w:val="24"/>
+          <w:szCs w:val="24"/>
+        </w:rPr>
+        <w:t>Instructions</w:t>
+      </w:r>
+      <w:r>
+        <w:rPr>
+          <w:sz w:val="24"/>
+          <w:szCs w:val="24"/>
+        </w:rPr>
+        <w:t>: The main menu includes instructions on using consumables and understanding the UI.</w:t>
+      </w:r>
+    </w:p>
+    <w:p>
+      <w:pPr>
         <w:numPr>
           <w:ilvl w:val="0"/>
-          <w:numId w:val="2"/>
+          <w:numId w:val="4"/>
         </w:numPr>
         <w:rPr>
           <w:sz w:val="24"/>
           <w:szCs w:val="24"/>
         </w:rPr>
       </w:pPr>
-      <w:proofErr w:type="gramStart"/>
-      <w:r>
-        <w:rPr>
-          <w:sz w:val="24"/>
-          <w:szCs w:val="24"/>
-        </w:rPr>
-        <w:t>A</w:t>
-      </w:r>
-      <w:proofErr w:type="gramEnd"/>
-      <w:r>
-        <w:rPr>
-          <w:sz w:val="24"/>
-          <w:szCs w:val="24"/>
-        </w:rPr>
-        <w:t xml:space="preserve"> explanation of the background of the game and why the events going on are happening.</w:t>
-      </w:r>
-    </w:p>
-    <w:p>
-      <w:pPr>
-        <w:pStyle w:val="ListParagraph"/>
+      <w:r>
+        <w:rPr>
+          <w:b/>
+          <w:bCs/>
+          <w:sz w:val="24"/>
+          <w:szCs w:val="24"/>
+        </w:rPr>
+        <w:t>Background Story</w:t>
+      </w:r>
+      <w:r>
+        <w:rPr>
+          <w:sz w:val="24"/>
+          <w:szCs w:val="24"/>
+        </w:rPr>
+        <w:t>: Adds game context by explaining the events and character motivations.</w:t>
+      </w:r>
+    </w:p>
+    <w:p>
+      <w:pPr>
         <w:numPr>
           <w:ilvl w:val="0"/>
-          <w:numId w:val="2"/>
+          <w:numId w:val="4"/>
         </w:numPr>
         <w:rPr>
           <w:sz w:val="24"/>
@@ -2107,24 +2199,87 @@
       </w:pPr>
       <w:r>
         <w:rPr>
-          <w:sz w:val="24"/>
-          <w:szCs w:val="24"/>
-        </w:rPr>
-        <w:t xml:space="preserve">Refinement: with this game the focus is the game loop and the enemies and such and not the character models and </w:t>
-      </w:r>
-      <w:r>
-        <w:rPr>
-          <w:sz w:val="24"/>
-          <w:szCs w:val="24"/>
-        </w:rPr>
-        <w:t xml:space="preserve">objects models that will be used since it </w:t>
-      </w:r>
-      <w:r>
-        <w:rPr>
-          <w:sz w:val="24"/>
-          <w:szCs w:val="24"/>
-        </w:rPr>
-        <w:t>won’t</w:t>
+          <w:b/>
+          <w:bCs/>
+          <w:sz w:val="24"/>
+          <w:szCs w:val="24"/>
+        </w:rPr>
+        <w:t>Visual Refinements</w:t>
+      </w:r>
+      <w:r>
+        <w:rPr>
+          <w:sz w:val="24"/>
+          <w:szCs w:val="24"/>
+        </w:rPr>
+        <w:t>: Enhanced models and textures for characters and objects.</w:t>
+      </w:r>
+    </w:p>
+    <w:p>
+      <w:pPr>
+        <w:rPr>
+          <w:sz w:val="24"/>
+          <w:szCs w:val="24"/>
+        </w:rPr>
+      </w:pPr>
+      <w:r>
+        <w:rPr>
+          <w:sz w:val="24"/>
+          <w:szCs w:val="24"/>
+        </w:rPr>
+        <w:t>These non-functional elements enhance the overall user experience.</w:t>
+      </w:r>
+    </w:p>
+    <w:p>
+      <w:pPr>
+        <w:pStyle w:val="Heading1"/>
+      </w:pPr>
+      <w:bookmarkStart w:id="7" w:name="_Toc182519866"/>
+      <w:r>
+        <w:t>Accessibility Analysis</w:t>
+      </w:r>
+      <w:bookmarkEnd w:id="7"/>
+    </w:p>
+    <w:p>
+      <w:pPr>
+        <w:rPr>
+          <w:sz w:val="24"/>
+          <w:szCs w:val="24"/>
+        </w:rPr>
+      </w:pPr>
+      <w:r>
+        <w:rPr>
+          <w:sz w:val="24"/>
+          <w:szCs w:val="24"/>
+        </w:rPr>
+        <w:t>There are</w:t>
+      </w:r>
+      <w:r>
+        <w:rPr>
+          <w:sz w:val="24"/>
+          <w:szCs w:val="24"/>
+        </w:rPr>
+        <w:t xml:space="preserve"> many scenarios where you will need accessibility in games with </w:t>
+      </w:r>
+      <w:r>
+        <w:rPr>
+          <w:sz w:val="24"/>
+          <w:szCs w:val="24"/>
+        </w:rPr>
+        <w:t>people who are deaf, colour blind</w:t>
+      </w:r>
+      <w:r>
+        <w:rPr>
+          <w:sz w:val="24"/>
+          <w:szCs w:val="24"/>
+        </w:rPr>
+        <w:t xml:space="preserve">, </w:t>
+      </w:r>
+      <w:r>
+        <w:rPr>
+          <w:sz w:val="24"/>
+          <w:szCs w:val="24"/>
+        </w:rPr>
+        <w:t>Customizable Controls</w:t>
       </w:r>
       <w:r>
         <w:rPr>
@@ -2138,65 +2293,51 @@
           <w:sz w:val="24"/>
           <w:szCs w:val="24"/>
         </w:rPr>
-        <w:t>improve</w:t>
-      </w:r>
-      <w:r>
-        <w:rPr>
-          <w:sz w:val="24"/>
-          <w:szCs w:val="24"/>
-        </w:rPr>
-        <w:t xml:space="preserve"> the performance of the </w:t>
-      </w:r>
-      <w:r>
-        <w:rPr>
-          <w:sz w:val="24"/>
-          <w:szCs w:val="24"/>
-        </w:rPr>
-        <w:t>game,</w:t>
-      </w:r>
-      <w:r>
-        <w:rPr>
-          <w:sz w:val="24"/>
-          <w:szCs w:val="24"/>
-        </w:rPr>
-        <w:t xml:space="preserve"> but </w:t>
-      </w:r>
-      <w:r>
-        <w:rPr>
-          <w:sz w:val="24"/>
-          <w:szCs w:val="24"/>
-        </w:rPr>
-        <w:t>it would improve the user experience.</w:t>
-      </w:r>
-    </w:p>
-    <w:p>
-      <w:pPr>
-        <w:rPr>
-          <w:sz w:val="24"/>
-          <w:szCs w:val="24"/>
-        </w:rPr>
-      </w:pPr>
-      <w:r>
-        <w:rPr>
-          <w:sz w:val="24"/>
-          <w:szCs w:val="24"/>
-        </w:rPr>
-        <w:t xml:space="preserve">All these non-functional requirements are things that would add to the user experience </w:t>
-      </w:r>
-      <w:r>
-        <w:rPr>
-          <w:sz w:val="24"/>
-          <w:szCs w:val="24"/>
-        </w:rPr>
-        <w:t xml:space="preserve">but wouldn’t improve the performance of the </w:t>
-      </w:r>
-      <w:r>
-        <w:rPr>
-          <w:sz w:val="24"/>
-          <w:szCs w:val="24"/>
-        </w:rPr>
-        <w:t>game,</w:t>
-      </w:r>
+        <w:t xml:space="preserve">for people with </w:t>
+      </w:r>
+      <w:r>
+        <w:rPr>
+          <w:sz w:val="24"/>
+          <w:szCs w:val="24"/>
+        </w:rPr>
+        <w:t>physical</w:t>
+      </w:r>
+      <w:r>
+        <w:rPr>
+          <w:sz w:val="24"/>
+          <w:szCs w:val="24"/>
+        </w:rPr>
+        <w:t xml:space="preserve"> disability</w:t>
+      </w:r>
+      <w:r>
+        <w:rPr>
+          <w:sz w:val="24"/>
+          <w:szCs w:val="24"/>
+        </w:rPr>
+        <w:t xml:space="preserve"> and </w:t>
+      </w:r>
+      <w:r>
+        <w:rPr>
+          <w:sz w:val="24"/>
+          <w:szCs w:val="24"/>
+        </w:rPr>
+        <w:t>Toggle for Flashing Effects</w:t>
+      </w:r>
+      <w:r>
+        <w:rPr>
+          <w:sz w:val="24"/>
+          <w:szCs w:val="24"/>
+        </w:rPr>
+        <w:t xml:space="preserve"> for people with epilepsy.</w:t>
+      </w:r>
+    </w:p>
+    <w:p>
+      <w:pPr>
+        <w:rPr>
+          <w:sz w:val="24"/>
+          <w:szCs w:val="24"/>
+        </w:rPr>
+      </w:pPr>
       <w:r>
         <w:rPr>
           <w:sz w:val="24"/>
@@ -2209,26 +2350,440 @@
           <w:sz w:val="24"/>
           <w:szCs w:val="24"/>
         </w:rPr>
-        <w:t xml:space="preserve">but these are good refinements of the game that will </w:t>
-      </w:r>
-      <w:r>
-        <w:rPr>
-          <w:sz w:val="24"/>
-          <w:szCs w:val="24"/>
-        </w:rPr>
-        <w:t>improve the look and feel of for the players.</w:t>
-      </w:r>
-    </w:p>
-    <w:p>
-      <w:pPr>
-        <w:rPr>
-          <w:sz w:val="24"/>
-          <w:szCs w:val="24"/>
-        </w:rPr>
-      </w:pPr>
+        <w:t xml:space="preserve">Examples of games going out of there way to include people with accessibility problems would be games like Stanley parable </w:t>
+      </w:r>
+      <w:r>
+        <w:rPr>
+          <w:sz w:val="24"/>
+          <w:szCs w:val="24"/>
+        </w:rPr>
+        <w:t xml:space="preserve">with its use of </w:t>
+      </w:r>
+      <w:r>
+        <w:rPr>
+          <w:sz w:val="24"/>
+          <w:szCs w:val="24"/>
+        </w:rPr>
+        <w:t>multi</w:t>
+      </w:r>
+      <w:r>
+        <w:rPr>
+          <w:sz w:val="24"/>
+          <w:szCs w:val="24"/>
+        </w:rPr>
+        <w:t>-</w:t>
+      </w:r>
+      <w:r>
+        <w:rPr>
+          <w:sz w:val="24"/>
+          <w:szCs w:val="24"/>
+        </w:rPr>
+        <w:t xml:space="preserve">language </w:t>
+      </w:r>
+      <w:r>
+        <w:rPr>
+          <w:sz w:val="24"/>
+          <w:szCs w:val="24"/>
+        </w:rPr>
+        <w:t xml:space="preserve">subtitles </w:t>
+      </w:r>
+      <w:r>
+        <w:rPr>
+          <w:sz w:val="24"/>
+          <w:szCs w:val="24"/>
+        </w:rPr>
+        <w:t xml:space="preserve">which is include in the game that allows </w:t>
+      </w:r>
+      <w:r>
+        <w:rPr>
+          <w:sz w:val="24"/>
+          <w:szCs w:val="24"/>
+        </w:rPr>
+        <w:t xml:space="preserve">players to be able to understand what is going on in the game if they are deaf and/or hard of hearing and also allow </w:t>
+      </w:r>
+      <w:r>
+        <w:rPr>
+          <w:sz w:val="24"/>
+          <w:szCs w:val="24"/>
+        </w:rPr>
+        <w:t xml:space="preserve">people </w:t>
+      </w:r>
+      <w:r>
+        <w:rPr>
+          <w:sz w:val="24"/>
+          <w:szCs w:val="24"/>
+        </w:rPr>
+        <w:t xml:space="preserve">that don’t have English as their native language to be able to understand what is going on in </w:t>
+      </w:r>
+      <w:r>
+        <w:rPr>
+          <w:sz w:val="24"/>
+          <w:szCs w:val="24"/>
+        </w:rPr>
+        <w:t xml:space="preserve">the game which will increase the </w:t>
+      </w:r>
+      <w:r>
+        <w:rPr>
+          <w:sz w:val="24"/>
+          <w:szCs w:val="24"/>
+        </w:rPr>
+        <w:t>demographic</w:t>
+      </w:r>
+      <w:r>
+        <w:rPr>
+          <w:sz w:val="24"/>
+          <w:szCs w:val="24"/>
+        </w:rPr>
+        <w:t xml:space="preserve"> </w:t>
+      </w:r>
+      <w:r>
+        <w:rPr>
+          <w:sz w:val="24"/>
+          <w:szCs w:val="24"/>
+        </w:rPr>
+        <w:t>that will now also be able to enjoy the game</w:t>
+      </w:r>
+      <w:r>
+        <w:rPr>
+          <w:sz w:val="24"/>
+          <w:szCs w:val="24"/>
+        </w:rPr>
+        <w:t>.</w:t>
+      </w:r>
+    </w:p>
+    <w:p>
+      <w:pPr>
+        <w:rPr>
+          <w:sz w:val="24"/>
+          <w:szCs w:val="24"/>
+        </w:rPr>
+      </w:pPr>
+      <w:r>
+        <w:rPr>
+          <w:noProof/>
+        </w:rPr>
+        <w:lastRenderedPageBreak/>
+        <w:drawing>
+          <wp:inline distT="0" distB="0" distL="0" distR="0" wp14:anchorId="58C66A14" wp14:editId="51DA07FF">
+            <wp:extent cx="2796100" cy="1600200"/>
+            <wp:effectExtent l="0" t="0" r="4445" b="0"/>
+            <wp:docPr id="1849959647" name="Picture 1" descr="A screenshot of a video game&#10;&#10;Description automatically generated"/>
+            <wp:cNvGraphicFramePr>
+              <a:graphicFrameLocks xmlns:a="http://schemas.openxmlformats.org/drawingml/2006/main" noChangeAspect="1"/>
+            </wp:cNvGraphicFramePr>
+            <a:graphic xmlns:a="http://schemas.openxmlformats.org/drawingml/2006/main">
+              <a:graphicData uri="http://schemas.openxmlformats.org/drawingml/2006/picture">
+                <pic:pic xmlns:pic="http://schemas.openxmlformats.org/drawingml/2006/picture">
+                  <pic:nvPicPr>
+                    <pic:cNvPr id="1849959647" name="Picture 1" descr="A screenshot of a video game&#10;&#10;Description automatically generated"/>
+                    <pic:cNvPicPr>
+                      <a:picLocks noChangeAspect="1" noChangeArrowheads="1"/>
+                    </pic:cNvPicPr>
+                  </pic:nvPicPr>
+                  <pic:blipFill>
+                    <a:blip r:embed="rId10" cstate="print">
+                      <a:extLst>
+                        <a:ext uri="{28A0092B-C50C-407E-A947-70E740481C1C}">
+                          <a14:useLocalDpi xmlns:a14="http://schemas.microsoft.com/office/drawing/2010/main" val="0"/>
+                        </a:ext>
+                      </a:extLst>
+                    </a:blip>
+                    <a:srcRect/>
+                    <a:stretch>
+                      <a:fillRect/>
+                    </a:stretch>
+                  </pic:blipFill>
+                  <pic:spPr bwMode="auto">
+                    <a:xfrm>
+                      <a:off x="0" y="0"/>
+                      <a:ext cx="2800236" cy="1602567"/>
+                    </a:xfrm>
+                    <a:prstGeom prst="rect">
+                      <a:avLst/>
+                    </a:prstGeom>
+                    <a:noFill/>
+                    <a:ln>
+                      <a:noFill/>
+                    </a:ln>
+                  </pic:spPr>
+                </pic:pic>
+              </a:graphicData>
+            </a:graphic>
+          </wp:inline>
+        </w:drawing>
+      </w:r>
+      <w:r>
+        <w:t xml:space="preserve"> </w:t>
+      </w:r>
+      <w:r>
+        <w:rPr>
+          <w:noProof/>
+        </w:rPr>
+        <w:drawing>
+          <wp:inline distT="0" distB="0" distL="0" distR="0" wp14:anchorId="5FC5454F" wp14:editId="1EE4FD67">
+            <wp:extent cx="2810024" cy="1584853"/>
+            <wp:effectExtent l="0" t="0" r="0" b="0"/>
+            <wp:docPr id="196381953" name="Picture 2" descr="A screenshot of a video game&#10;&#10;Description automatically generated"/>
+            <wp:cNvGraphicFramePr>
+              <a:graphicFrameLocks xmlns:a="http://schemas.openxmlformats.org/drawingml/2006/main" noChangeAspect="1"/>
+            </wp:cNvGraphicFramePr>
+            <a:graphic xmlns:a="http://schemas.openxmlformats.org/drawingml/2006/main">
+              <a:graphicData uri="http://schemas.openxmlformats.org/drawingml/2006/picture">
+                <pic:pic xmlns:pic="http://schemas.openxmlformats.org/drawingml/2006/picture">
+                  <pic:nvPicPr>
+                    <pic:cNvPr id="196381953" name="Picture 2" descr="A screenshot of a video game&#10;&#10;Description automatically generated"/>
+                    <pic:cNvPicPr>
+                      <a:picLocks noChangeAspect="1" noChangeArrowheads="1"/>
+                    </pic:cNvPicPr>
+                  </pic:nvPicPr>
+                  <pic:blipFill>
+                    <a:blip r:embed="rId11">
+                      <a:extLst>
+                        <a:ext uri="{28A0092B-C50C-407E-A947-70E740481C1C}">
+                          <a14:useLocalDpi xmlns:a14="http://schemas.microsoft.com/office/drawing/2010/main" val="0"/>
+                        </a:ext>
+                      </a:extLst>
+                    </a:blip>
+                    <a:srcRect/>
+                    <a:stretch>
+                      <a:fillRect/>
+                    </a:stretch>
+                  </pic:blipFill>
+                  <pic:spPr bwMode="auto">
+                    <a:xfrm>
+                      <a:off x="0" y="0"/>
+                      <a:ext cx="2821849" cy="1591522"/>
+                    </a:xfrm>
+                    <a:prstGeom prst="rect">
+                      <a:avLst/>
+                    </a:prstGeom>
+                    <a:noFill/>
+                    <a:ln>
+                      <a:noFill/>
+                    </a:ln>
+                  </pic:spPr>
+                </pic:pic>
+              </a:graphicData>
+            </a:graphic>
+          </wp:inline>
+        </w:drawing>
+      </w:r>
+    </w:p>
+    <w:p>
+      <w:pPr>
+        <w:rPr>
+          <w:sz w:val="24"/>
+          <w:szCs w:val="24"/>
+        </w:rPr>
+      </w:pPr>
+      <w:r>
+        <w:rPr>
+          <w:sz w:val="24"/>
+          <w:szCs w:val="24"/>
+        </w:rPr>
+        <w:t xml:space="preserve">Another example of a </w:t>
+      </w:r>
+      <w:r>
+        <w:rPr>
+          <w:sz w:val="24"/>
+          <w:szCs w:val="24"/>
+        </w:rPr>
+        <w:t xml:space="preserve">game that accessible is </w:t>
+      </w:r>
+      <w:r>
+        <w:rPr>
+          <w:sz w:val="24"/>
+          <w:szCs w:val="24"/>
+        </w:rPr>
+        <w:t>diabotical</w:t>
+      </w:r>
+      <w:r>
+        <w:rPr>
+          <w:sz w:val="24"/>
+          <w:szCs w:val="24"/>
+        </w:rPr>
+        <w:t xml:space="preserve"> which has settings for </w:t>
+      </w:r>
+      <w:r>
+        <w:rPr>
+          <w:sz w:val="24"/>
+          <w:szCs w:val="24"/>
+        </w:rPr>
+        <w:t xml:space="preserve">custom </w:t>
+      </w:r>
+      <w:r>
+        <w:rPr>
+          <w:sz w:val="24"/>
+          <w:szCs w:val="24"/>
+        </w:rPr>
+        <w:t>colour blend for support of the colour blind</w:t>
+      </w:r>
+      <w:r>
+        <w:rPr>
+          <w:sz w:val="24"/>
+          <w:szCs w:val="24"/>
+        </w:rPr>
+        <w:t xml:space="preserve"> where they can set it to pre-set </w:t>
+      </w:r>
+      <w:r>
+        <w:rPr>
+          <w:sz w:val="24"/>
+          <w:szCs w:val="24"/>
+        </w:rPr>
+        <w:t xml:space="preserve">settings for the colours and if they don’t find a set that works for their </w:t>
+      </w:r>
+      <w:r>
+        <w:rPr>
+          <w:sz w:val="24"/>
+          <w:szCs w:val="24"/>
+        </w:rPr>
+        <w:t>specific</w:t>
+      </w:r>
+      <w:r>
+        <w:rPr>
+          <w:sz w:val="24"/>
+          <w:szCs w:val="24"/>
+        </w:rPr>
+        <w:t xml:space="preserve"> case of colour </w:t>
+      </w:r>
+      <w:r>
+        <w:rPr>
+          <w:sz w:val="24"/>
+          <w:szCs w:val="24"/>
+        </w:rPr>
+        <w:t>blindness,</w:t>
+      </w:r>
+      <w:r>
+        <w:rPr>
+          <w:sz w:val="24"/>
+          <w:szCs w:val="24"/>
+        </w:rPr>
+        <w:t xml:space="preserve"> they can create a custom set</w:t>
+      </w:r>
+      <w:r>
+        <w:rPr>
+          <w:sz w:val="24"/>
+          <w:szCs w:val="24"/>
+        </w:rPr>
+        <w:t>ting</w:t>
+      </w:r>
+      <w:r>
+        <w:rPr>
+          <w:sz w:val="24"/>
+          <w:szCs w:val="24"/>
+        </w:rPr>
+        <w:t xml:space="preserve"> that would want to play the game </w:t>
+      </w:r>
+    </w:p>
+    <w:p>
+      <w:pPr>
+        <w:rPr>
+          <w:sz w:val="24"/>
+          <w:szCs w:val="24"/>
+        </w:rPr>
+      </w:pPr>
+      <w:r>
+        <w:rPr>
+          <w:noProof/>
+        </w:rPr>
+        <w:drawing>
+          <wp:inline distT="0" distB="0" distL="0" distR="0" wp14:anchorId="1E939C8B" wp14:editId="7910A41C">
+            <wp:extent cx="4419600" cy="2069000"/>
+            <wp:effectExtent l="0" t="0" r="0" b="7620"/>
+            <wp:docPr id="1065387851" name="Picture 3" descr="Turtle Rock. As a colour blind gamer ..."/>
+            <wp:cNvGraphicFramePr>
+              <a:graphicFrameLocks xmlns:a="http://schemas.openxmlformats.org/drawingml/2006/main" noChangeAspect="1"/>
+            </wp:cNvGraphicFramePr>
+            <a:graphic xmlns:a="http://schemas.openxmlformats.org/drawingml/2006/main">
+              <a:graphicData uri="http://schemas.openxmlformats.org/drawingml/2006/picture">
+                <pic:pic xmlns:pic="http://schemas.openxmlformats.org/drawingml/2006/picture">
+                  <pic:nvPicPr>
+                    <pic:cNvPr id="0" name="Picture 5" descr="Turtle Rock. As a colour blind gamer ..."/>
+                    <pic:cNvPicPr>
+                      <a:picLocks noChangeAspect="1" noChangeArrowheads="1"/>
+                    </pic:cNvPicPr>
+                  </pic:nvPicPr>
+                  <pic:blipFill>
+                    <a:blip r:embed="rId12">
+                      <a:extLst>
+                        <a:ext uri="{28A0092B-C50C-407E-A947-70E740481C1C}">
+                          <a14:useLocalDpi xmlns:a14="http://schemas.microsoft.com/office/drawing/2010/main" val="0"/>
+                        </a:ext>
+                      </a:extLst>
+                    </a:blip>
+                    <a:srcRect/>
+                    <a:stretch>
+                      <a:fillRect/>
+                    </a:stretch>
+                  </pic:blipFill>
+                  <pic:spPr bwMode="auto">
+                    <a:xfrm>
+                      <a:off x="0" y="0"/>
+                      <a:ext cx="4425357" cy="2071695"/>
+                    </a:xfrm>
+                    <a:prstGeom prst="rect">
+                      <a:avLst/>
+                    </a:prstGeom>
+                    <a:noFill/>
+                    <a:ln>
+                      <a:noFill/>
+                    </a:ln>
+                  </pic:spPr>
+                </pic:pic>
+              </a:graphicData>
+            </a:graphic>
+          </wp:inline>
+        </w:drawing>
+      </w:r>
+    </w:p>
+    <w:p>
+      <w:pPr>
+        <w:pStyle w:val="Heading1"/>
+      </w:pPr>
+      <w:r>
+        <w:t xml:space="preserve">Game layout </w:t>
+      </w:r>
+      <w:r>
+        <w:t>Wireframe</w:t>
+      </w:r>
+    </w:p>
+    <w:p/>
+    <w:p>
+      <w:pPr>
+        <w:pStyle w:val="Heading1"/>
+      </w:pPr>
+      <w:r>
+        <w:t>UI and UX Wireframe</w:t>
+      </w:r>
+    </w:p>
+    <w:p>
+      <w:pPr>
+        <w:rPr>
+          <w:sz w:val="24"/>
+          <w:szCs w:val="24"/>
+        </w:rPr>
+      </w:pPr>
+    </w:p>
+    <w:p>
+      <w:pPr>
+        <w:rPr>
+          <w:sz w:val="24"/>
+          <w:szCs w:val="24"/>
+        </w:rPr>
+      </w:pPr>
+    </w:p>
+    <w:p>
+      <w:pPr>
+        <w:pStyle w:val="Heading1"/>
+      </w:pPr>
+      <w:bookmarkStart w:id="8" w:name="_Toc182519867"/>
+      <w:r>
+        <w:t>Sources</w:t>
+      </w:r>
+      <w:bookmarkEnd w:id="8"/>
     </w:p>
     <w:sectPr>
-      <w:footerReference w:type="default" r:id="rId9"/>
+      <w:footerReference w:type="default" r:id="rId13"/>
       <w:pgSz w:w="11906" w:h="16838"/>
       <w:pgMar w:top="1440" w:right="1440" w:bottom="1440" w:left="1440" w:header="708" w:footer="708" w:gutter="0"/>
       <w:cols w:space="708"/>
@@ -2258,6 +2813,139 @@
       <w:r>
         <w:continuationSeparator/>
       </w:r>
+    </w:p>
+  </w:endnote>
+  <w:endnote w:id="1">
+    <w:p>
+      <w:pPr>
+        <w:pStyle w:val="EndnoteText"/>
+      </w:pPr>
+      <w:r>
+        <w:rPr>
+          <w:rStyle w:val="EndnoteReference"/>
+        </w:rPr>
+        <w:endnoteRef/>
+      </w:r>
+      <w:r>
+        <w:t xml:space="preserve"> </w:t>
+      </w:r>
+      <w:r>
+        <w:rPr>
+          <w:i/>
+          <w:iCs/>
+        </w:rPr>
+        <w:t>Superhot</w:t>
+      </w:r>
+      <w:r>
+        <w:t> (2020) </w:t>
+      </w:r>
+      <w:r>
+        <w:rPr>
+          <w:i/>
+          <w:iCs/>
+        </w:rPr>
+        <w:t>Wikipedia</w:t>
+      </w:r>
+      <w:r>
+        <w:t xml:space="preserve">. Available at: </w:t>
+      </w:r>
+      <w:hyperlink r:id="rId1" w:history="1">
+        <w:r>
+          <w:rPr>
+            <w:rStyle w:val="Hyperlink"/>
+          </w:rPr>
+          <w:t>https://en.wikipedia.org/wiki/Superhot</w:t>
+        </w:r>
+      </w:hyperlink>
+      <w:r>
+        <w:t>.</w:t>
+      </w:r>
+      <w:r>
+        <w:t xml:space="preserve"> [Accessed: </w:t>
+      </w:r>
+      <w:r>
+        <w:t>29/10/24</w:t>
+      </w:r>
+      <w:r>
+        <w:t>]</w:t>
+      </w:r>
+    </w:p>
+    <w:p>
+      <w:pPr>
+        <w:pStyle w:val="EndnoteText"/>
+      </w:pPr>
+    </w:p>
+  </w:endnote>
+  <w:endnote w:id="2">
+    <w:p>
+      <w:pPr>
+        <w:pStyle w:val="EndnoteText"/>
+      </w:pPr>
+      <w:r>
+        <w:rPr>
+          <w:rStyle w:val="EndnoteReference"/>
+        </w:rPr>
+        <w:endnoteRef/>
+      </w:r>
+      <w:r>
+        <w:t xml:space="preserve"> </w:t>
+      </w:r>
+      <w:r>
+        <w:t>Wikipedia Contributors (2019) </w:t>
+      </w:r>
+      <w:r>
+        <w:rPr>
+          <w:i/>
+          <w:iCs/>
+        </w:rPr>
+        <w:t>Dishonored</w:t>
+      </w:r>
+      <w:r>
+        <w:t>, </w:t>
+      </w:r>
+      <w:r>
+        <w:rPr>
+          <w:i/>
+          <w:iCs/>
+        </w:rPr>
+        <w:t>Wikipedia</w:t>
+      </w:r>
+      <w:r>
+        <w:t xml:space="preserve">. Wikimedia Foundation. Available at: </w:t>
+      </w:r>
+      <w:hyperlink r:id="rId2" w:history="1">
+        <w:r>
+          <w:rPr>
+            <w:rStyle w:val="Hyperlink"/>
+          </w:rPr>
+          <w:t>https://en.wikipedia.org/wiki/Dishonored</w:t>
+        </w:r>
+      </w:hyperlink>
+      <w:r>
+        <w:t>.</w:t>
+      </w:r>
+      <w:r>
+        <w:t xml:space="preserve"> [</w:t>
+      </w:r>
+      <w:r>
+        <w:t>Accessed: 29/10/24</w:t>
+      </w:r>
+      <w:r>
+        <w:t>]</w:t>
+      </w:r>
+    </w:p>
+    <w:p>
+      <w:pPr>
+        <w:pStyle w:val="EndnoteText"/>
+      </w:pPr>
+      <w:r>
+        <w:t>‌</w:t>
+      </w:r>
+    </w:p>
+    <w:p>
+      <w:pPr>
+        <w:pStyle w:val="EndnoteText"/>
+      </w:pPr>
     </w:p>
   </w:endnote>
 </w:endnotes>
@@ -2273,6 +2961,7 @@
         <w:docPartUnique/>
       </w:docPartObj>
     </w:sdtPr>
+    <w:sdtEndPr/>
     <w:sdtContent>
       <w:p>
         <w:pPr>
@@ -2458,6 +3147,155 @@
     </w:lvl>
   </w:abstractNum>
   <w:abstractNum w:abstractNumId="1" w15:restartNumberingAfterBreak="0">
+    <w:nsid w:val="5F405895"/>
+    <w:multiLevelType w:val="multilevel"/>
+    <w:tmpl w:val="25D4BF00"/>
+    <w:lvl w:ilvl="0">
+      <w:start w:val="1"/>
+      <w:numFmt w:val="bullet"/>
+      <w:lvlText w:val=""/>
+      <w:lvlJc w:val="left"/>
+      <w:pPr>
+        <w:tabs>
+          <w:tab w:val="num" w:pos="720"/>
+        </w:tabs>
+        <w:ind w:left="720" w:hanging="360"/>
+      </w:pPr>
+      <w:rPr>
+        <w:rFonts w:ascii="Symbol" w:hAnsi="Symbol" w:hint="default"/>
+        <w:sz w:val="20"/>
+      </w:rPr>
+    </w:lvl>
+    <w:lvl w:ilvl="1" w:tentative="1">
+      <w:start w:val="1"/>
+      <w:numFmt w:val="bullet"/>
+      <w:lvlText w:val="o"/>
+      <w:lvlJc w:val="left"/>
+      <w:pPr>
+        <w:tabs>
+          <w:tab w:val="num" w:pos="1440"/>
+        </w:tabs>
+        <w:ind w:left="1440" w:hanging="360"/>
+      </w:pPr>
+      <w:rPr>
+        <w:rFonts w:ascii="Courier New" w:hAnsi="Courier New" w:hint="default"/>
+        <w:sz w:val="20"/>
+      </w:rPr>
+    </w:lvl>
+    <w:lvl w:ilvl="2" w:tentative="1">
+      <w:start w:val="1"/>
+      <w:numFmt w:val="bullet"/>
+      <w:lvlText w:val=""/>
+      <w:lvlJc w:val="left"/>
+      <w:pPr>
+        <w:tabs>
+          <w:tab w:val="num" w:pos="2160"/>
+        </w:tabs>
+        <w:ind w:left="2160" w:hanging="360"/>
+      </w:pPr>
+      <w:rPr>
+        <w:rFonts w:ascii="Wingdings" w:hAnsi="Wingdings" w:hint="default"/>
+        <w:sz w:val="20"/>
+      </w:rPr>
+    </w:lvl>
+    <w:lvl w:ilvl="3" w:tentative="1">
+      <w:start w:val="1"/>
+      <w:numFmt w:val="bullet"/>
+      <w:lvlText w:val=""/>
+      <w:lvlJc w:val="left"/>
+      <w:pPr>
+        <w:tabs>
+          <w:tab w:val="num" w:pos="2880"/>
+        </w:tabs>
+        <w:ind w:left="2880" w:hanging="360"/>
+      </w:pPr>
+      <w:rPr>
+        <w:rFonts w:ascii="Wingdings" w:hAnsi="Wingdings" w:hint="default"/>
+        <w:sz w:val="20"/>
+      </w:rPr>
+    </w:lvl>
+    <w:lvl w:ilvl="4" w:tentative="1">
+      <w:start w:val="1"/>
+      <w:numFmt w:val="bullet"/>
+      <w:lvlText w:val=""/>
+      <w:lvlJc w:val="left"/>
+      <w:pPr>
+        <w:tabs>
+          <w:tab w:val="num" w:pos="3600"/>
+        </w:tabs>
+        <w:ind w:left="3600" w:hanging="360"/>
+      </w:pPr>
+      <w:rPr>
+        <w:rFonts w:ascii="Wingdings" w:hAnsi="Wingdings" w:hint="default"/>
+        <w:sz w:val="20"/>
+      </w:rPr>
+    </w:lvl>
+    <w:lvl w:ilvl="5" w:tentative="1">
+      <w:start w:val="1"/>
+      <w:numFmt w:val="bullet"/>
+      <w:lvlText w:val=""/>
+      <w:lvlJc w:val="left"/>
+      <w:pPr>
+        <w:tabs>
+          <w:tab w:val="num" w:pos="4320"/>
+        </w:tabs>
+        <w:ind w:left="4320" w:hanging="360"/>
+      </w:pPr>
+      <w:rPr>
+        <w:rFonts w:ascii="Wingdings" w:hAnsi="Wingdings" w:hint="default"/>
+        <w:sz w:val="20"/>
+      </w:rPr>
+    </w:lvl>
+    <w:lvl w:ilvl="6" w:tentative="1">
+      <w:start w:val="1"/>
+      <w:numFmt w:val="bullet"/>
+      <w:lvlText w:val=""/>
+      <w:lvlJc w:val="left"/>
+      <w:pPr>
+        <w:tabs>
+          <w:tab w:val="num" w:pos="5040"/>
+        </w:tabs>
+        <w:ind w:left="5040" w:hanging="360"/>
+      </w:pPr>
+      <w:rPr>
+        <w:rFonts w:ascii="Wingdings" w:hAnsi="Wingdings" w:hint="default"/>
+        <w:sz w:val="20"/>
+      </w:rPr>
+    </w:lvl>
+    <w:lvl w:ilvl="7" w:tentative="1">
+      <w:start w:val="1"/>
+      <w:numFmt w:val="bullet"/>
+      <w:lvlText w:val=""/>
+      <w:lvlJc w:val="left"/>
+      <w:pPr>
+        <w:tabs>
+          <w:tab w:val="num" w:pos="5760"/>
+        </w:tabs>
+        <w:ind w:left="5760" w:hanging="360"/>
+      </w:pPr>
+      <w:rPr>
+        <w:rFonts w:ascii="Wingdings" w:hAnsi="Wingdings" w:hint="default"/>
+        <w:sz w:val="20"/>
+      </w:rPr>
+    </w:lvl>
+    <w:lvl w:ilvl="8" w:tentative="1">
+      <w:start w:val="1"/>
+      <w:numFmt w:val="bullet"/>
+      <w:lvlText w:val=""/>
+      <w:lvlJc w:val="left"/>
+      <w:pPr>
+        <w:tabs>
+          <w:tab w:val="num" w:pos="6480"/>
+        </w:tabs>
+        <w:ind w:left="6480" w:hanging="360"/>
+      </w:pPr>
+      <w:rPr>
+        <w:rFonts w:ascii="Wingdings" w:hAnsi="Wingdings" w:hint="default"/>
+        <w:sz w:val="20"/>
+      </w:rPr>
+    </w:lvl>
+  </w:abstractNum>
+  <w:abstractNum w:abstractNumId="2" w15:restartNumberingAfterBreak="0">
     <w:nsid w:val="67186195"/>
     <w:multiLevelType w:val="hybridMultilevel"/>
     <w:tmpl w:val="CB285BB2"/>
@@ -2570,10 +3408,165 @@
       </w:rPr>
     </w:lvl>
   </w:abstractNum>
+  <w:abstractNum w:abstractNumId="3" w15:restartNumberingAfterBreak="0">
+    <w:nsid w:val="75592150"/>
+    <w:multiLevelType w:val="multilevel"/>
+    <w:tmpl w:val="8440162A"/>
+    <w:lvl w:ilvl="0">
+      <w:start w:val="1"/>
+      <w:numFmt w:val="bullet"/>
+      <w:lvlText w:val=""/>
+      <w:lvlJc w:val="left"/>
+      <w:pPr>
+        <w:tabs>
+          <w:tab w:val="num" w:pos="720"/>
+        </w:tabs>
+        <w:ind w:left="720" w:hanging="360"/>
+      </w:pPr>
+      <w:rPr>
+        <w:rFonts w:ascii="Symbol" w:hAnsi="Symbol" w:hint="default"/>
+        <w:sz w:val="20"/>
+      </w:rPr>
+    </w:lvl>
+    <w:lvl w:ilvl="1" w:tentative="1">
+      <w:start w:val="1"/>
+      <w:numFmt w:val="bullet"/>
+      <w:lvlText w:val="o"/>
+      <w:lvlJc w:val="left"/>
+      <w:pPr>
+        <w:tabs>
+          <w:tab w:val="num" w:pos="1440"/>
+        </w:tabs>
+        <w:ind w:left="1440" w:hanging="360"/>
+      </w:pPr>
+      <w:rPr>
+        <w:rFonts w:ascii="Courier New" w:hAnsi="Courier New" w:hint="default"/>
+        <w:sz w:val="20"/>
+      </w:rPr>
+    </w:lvl>
+    <w:lvl w:ilvl="2" w:tentative="1">
+      <w:start w:val="1"/>
+      <w:numFmt w:val="bullet"/>
+      <w:lvlText w:val=""/>
+      <w:lvlJc w:val="left"/>
+      <w:pPr>
+        <w:tabs>
+          <w:tab w:val="num" w:pos="2160"/>
+        </w:tabs>
+        <w:ind w:left="2160" w:hanging="360"/>
+      </w:pPr>
+      <w:rPr>
+        <w:rFonts w:ascii="Wingdings" w:hAnsi="Wingdings" w:hint="default"/>
+        <w:sz w:val="20"/>
+      </w:rPr>
+    </w:lvl>
+    <w:lvl w:ilvl="3" w:tentative="1">
+      <w:start w:val="1"/>
+      <w:numFmt w:val="bullet"/>
+      <w:lvlText w:val=""/>
+      <w:lvlJc w:val="left"/>
+      <w:pPr>
+        <w:tabs>
+          <w:tab w:val="num" w:pos="2880"/>
+        </w:tabs>
+        <w:ind w:left="2880" w:hanging="360"/>
+      </w:pPr>
+      <w:rPr>
+        <w:rFonts w:ascii="Wingdings" w:hAnsi="Wingdings" w:hint="default"/>
+        <w:sz w:val="20"/>
+      </w:rPr>
+    </w:lvl>
+    <w:lvl w:ilvl="4" w:tentative="1">
+      <w:start w:val="1"/>
+      <w:numFmt w:val="bullet"/>
+      <w:lvlText w:val=""/>
+      <w:lvlJc w:val="left"/>
+      <w:pPr>
+        <w:tabs>
+          <w:tab w:val="num" w:pos="3600"/>
+        </w:tabs>
+        <w:ind w:left="3600" w:hanging="360"/>
+      </w:pPr>
+      <w:rPr>
+        <w:rFonts w:ascii="Wingdings" w:hAnsi="Wingdings" w:hint="default"/>
+        <w:sz w:val="20"/>
+      </w:rPr>
+    </w:lvl>
+    <w:lvl w:ilvl="5" w:tentative="1">
+      <w:start w:val="1"/>
+      <w:numFmt w:val="bullet"/>
+      <w:lvlText w:val=""/>
+      <w:lvlJc w:val="left"/>
+      <w:pPr>
+        <w:tabs>
+          <w:tab w:val="num" w:pos="4320"/>
+        </w:tabs>
+        <w:ind w:left="4320" w:hanging="360"/>
+      </w:pPr>
+      <w:rPr>
+        <w:rFonts w:ascii="Wingdings" w:hAnsi="Wingdings" w:hint="default"/>
+        <w:sz w:val="20"/>
+      </w:rPr>
+    </w:lvl>
+    <w:lvl w:ilvl="6" w:tentative="1">
+      <w:start w:val="1"/>
+      <w:numFmt w:val="bullet"/>
+      <w:lvlText w:val=""/>
+      <w:lvlJc w:val="left"/>
+      <w:pPr>
+        <w:tabs>
+          <w:tab w:val="num" w:pos="5040"/>
+        </w:tabs>
+        <w:ind w:left="5040" w:hanging="360"/>
+      </w:pPr>
+      <w:rPr>
+        <w:rFonts w:ascii="Wingdings" w:hAnsi="Wingdings" w:hint="default"/>
+        <w:sz w:val="20"/>
+      </w:rPr>
+    </w:lvl>
+    <w:lvl w:ilvl="7" w:tentative="1">
+      <w:start w:val="1"/>
+      <w:numFmt w:val="bullet"/>
+      <w:lvlText w:val=""/>
+      <w:lvlJc w:val="left"/>
+      <w:pPr>
+        <w:tabs>
+          <w:tab w:val="num" w:pos="5760"/>
+        </w:tabs>
+        <w:ind w:left="5760" w:hanging="360"/>
+      </w:pPr>
+      <w:rPr>
+        <w:rFonts w:ascii="Wingdings" w:hAnsi="Wingdings" w:hint="default"/>
+        <w:sz w:val="20"/>
+      </w:rPr>
+    </w:lvl>
+    <w:lvl w:ilvl="8" w:tentative="1">
+      <w:start w:val="1"/>
+      <w:numFmt w:val="bullet"/>
+      <w:lvlText w:val=""/>
+      <w:lvlJc w:val="left"/>
+      <w:pPr>
+        <w:tabs>
+          <w:tab w:val="num" w:pos="6480"/>
+        </w:tabs>
+        <w:ind w:left="6480" w:hanging="360"/>
+      </w:pPr>
+      <w:rPr>
+        <w:rFonts w:ascii="Wingdings" w:hAnsi="Wingdings" w:hint="default"/>
+        <w:sz w:val="20"/>
+      </w:rPr>
+    </w:lvl>
+  </w:abstractNum>
   <w:num w:numId="1" w16cid:durableId="170680863">
     <w:abstractNumId w:val="0"/>
   </w:num>
   <w:num w:numId="2" w16cid:durableId="196090006">
+    <w:abstractNumId w:val="2"/>
+  </w:num>
+  <w:num w:numId="3" w16cid:durableId="1429276724">
+    <w:abstractNumId w:val="3"/>
+  </w:num>
+  <w:num w:numId="4" w16cid:durableId="2091734675">
     <w:abstractNumId w:val="1"/>
   </w:num>
 </w:numbering>
@@ -3181,7 +4174,6 @@
   <w:style w:type="character" w:default="1" w:styleId="DefaultParagraphFont">
     <w:name w:val="Default Paragraph Font"/>
     <w:uiPriority w:val="1"/>
-    <w:semiHidden/>
     <w:unhideWhenUsed/>
   </w:style>
   <w:style w:type="table" w:default="1" w:styleId="TableNormal">
@@ -3594,6 +4586,70 @@
       <w:ind w:left="220"/>
     </w:pPr>
   </w:style>
+  <w:style w:type="paragraph" w:styleId="EndnoteText">
+    <w:name w:val="endnote text"/>
+    <w:basedOn w:val="Normal"/>
+    <w:link w:val="EndnoteTextChar"/>
+    <w:uiPriority w:val="99"/>
+    <w:semiHidden/>
+    <w:unhideWhenUsed/>
+    <w:rsid w:val="006E30D5"/>
+    <w:pPr>
+      <w:spacing w:after="0" w:line="240" w:lineRule="auto"/>
+    </w:pPr>
+    <w:rPr>
+      <w:sz w:val="20"/>
+      <w:szCs w:val="20"/>
+    </w:rPr>
+  </w:style>
+  <w:style w:type="character" w:customStyle="1" w:styleId="EndnoteTextChar">
+    <w:name w:val="Endnote Text Char"/>
+    <w:basedOn w:val="DefaultParagraphFont"/>
+    <w:link w:val="EndnoteText"/>
+    <w:uiPriority w:val="99"/>
+    <w:semiHidden/>
+    <w:rsid w:val="006E30D5"/>
+    <w:rPr>
+      <w:sz w:val="20"/>
+      <w:szCs w:val="20"/>
+    </w:rPr>
+  </w:style>
+  <w:style w:type="character" w:styleId="EndnoteReference">
+    <w:name w:val="endnote reference"/>
+    <w:basedOn w:val="DefaultParagraphFont"/>
+    <w:uiPriority w:val="99"/>
+    <w:semiHidden/>
+    <w:unhideWhenUsed/>
+    <w:rsid w:val="006E30D5"/>
+    <w:rPr>
+      <w:vertAlign w:val="superscript"/>
+    </w:rPr>
+  </w:style>
+  <w:style w:type="paragraph" w:styleId="NormalWeb">
+    <w:name w:val="Normal (Web)"/>
+    <w:basedOn w:val="Normal"/>
+    <w:uiPriority w:val="99"/>
+    <w:semiHidden/>
+    <w:unhideWhenUsed/>
+    <w:rsid w:val="00CC4583"/>
+    <w:rPr>
+      <w:rFonts w:ascii="Times New Roman" w:hAnsi="Times New Roman" w:cs="Times New Roman"/>
+      <w:sz w:val="24"/>
+      <w:szCs w:val="24"/>
+    </w:rPr>
+  </w:style>
+  <w:style w:type="character" w:styleId="UnresolvedMention">
+    <w:name w:val="Unresolved Mention"/>
+    <w:basedOn w:val="DefaultParagraphFont"/>
+    <w:uiPriority w:val="99"/>
+    <w:semiHidden/>
+    <w:unhideWhenUsed/>
+    <w:rsid w:val="00CC4583"/>
+    <w:rPr>
+      <w:color w:val="605E5C"/>
+      <w:shd w:val="clear" w:color="auto" w:fill="E1DFDD"/>
+    </w:rPr>
+  </w:style>
 </w:styles>
 </file>
 
@@ -3890,4 +4946,16 @@
     </a:ext>
   </a:extLst>
 </a:theme>
+</file>
+
+<file path=customXml/item1.xml><?xml version="1.0" encoding="utf-8"?>
+<b:Sources xmlns:b="http://schemas.openxmlformats.org/officeDocument/2006/bibliography" xmlns="http://schemas.openxmlformats.org/officeDocument/2006/bibliography" SelectedStyle="\APASixthEditionOfficeOnline.xsl" StyleName="APA" Version="6"/>
+</file>
+
+<file path=customXml/itemProps1.xml><?xml version="1.0" encoding="utf-8"?>
+<ds:datastoreItem xmlns:ds="http://schemas.openxmlformats.org/officeDocument/2006/customXml" ds:itemID="{F5C256C6-4A80-425E-B6FF-E77C2521F07C}">
+  <ds:schemaRefs>
+    <ds:schemaRef ds:uri="http://schemas.openxmlformats.org/officeDocument/2006/bibliography"/>
+  </ds:schemaRefs>
+</ds:datastoreItem>
 </file>
</xml_diff>

<commit_message>
got ai enemies working and they give damage now trying to add the two swords in the UI that will show that the player can and cannot attack
</commit_message>
<xml_diff>
--- a/design.docx
+++ b/design.docx
@@ -51,7 +51,21 @@
           <w:sz w:val="40"/>
           <w:szCs w:val="40"/>
         </w:rPr>
-        <w:t xml:space="preserve">Games development </w:t>
+        <w:t>Games developme</w:t>
+      </w:r>
+      <w:r>
+        <w:rPr>
+          <w:sz w:val="40"/>
+          <w:szCs w:val="40"/>
+        </w:rPr>
+        <w:t>mt</w:t>
+      </w:r>
+      <w:r>
+        <w:rPr>
+          <w:sz w:val="40"/>
+          <w:szCs w:val="40"/>
+        </w:rPr>
+        <w:t xml:space="preserve"> </w:t>
       </w:r>
     </w:p>
     <w:p>
@@ -1613,23 +1627,7 @@
           <w:sz w:val="24"/>
           <w:szCs w:val="24"/>
         </w:rPr>
-        <w:t xml:space="preserve"> </w:t>
-      </w:r>
-      <w:proofErr w:type="gramStart"/>
-      <w:r>
-        <w:rPr>
-          <w:sz w:val="24"/>
-          <w:szCs w:val="24"/>
-        </w:rPr>
-        <w:t>look</w:t>
-      </w:r>
-      <w:proofErr w:type="gramEnd"/>
-      <w:r>
-        <w:rPr>
-          <w:sz w:val="24"/>
-          <w:szCs w:val="24"/>
-        </w:rPr>
-        <w:t xml:space="preserve"> and feel</w:t>
+        <w:t xml:space="preserve"> look and feel</w:t>
       </w:r>
       <w:r>
         <w:rPr>
@@ -2865,7 +2863,7 @@
         </w:rPr>
         <w:lastRenderedPageBreak/>
         <w:drawing>
-          <wp:inline distT="0" distB="0" distL="0" distR="0" wp14:anchorId="58C66A14" wp14:editId="10F25378">
+          <wp:inline distT="0" distB="0" distL="0" distR="0" wp14:anchorId="58C66A14" wp14:editId="7AC3C536">
             <wp:extent cx="2796100" cy="1600200"/>
             <wp:effectExtent l="0" t="0" r="4445" b="0"/>
             <wp:docPr id="1849959647" name="Picture 1" descr="A screenshot of a video game&#10;&#10;Description automatically generated"/>
@@ -4391,23 +4389,7 @@
           <w:sz w:val="24"/>
           <w:szCs w:val="24"/>
         </w:rPr>
-        <w:t xml:space="preserve">in both ways in people might be looking for a game where they have to try sixty times before they are able to beat a level once but also you have the other side of the spectrum where the player could just want </w:t>
-      </w:r>
-      <w:proofErr w:type="spellStart"/>
-      <w:r>
-        <w:rPr>
-          <w:sz w:val="24"/>
-          <w:szCs w:val="24"/>
-        </w:rPr>
-        <w:t>a</w:t>
-      </w:r>
-      <w:proofErr w:type="spellEnd"/>
-      <w:r>
-        <w:rPr>
-          <w:sz w:val="24"/>
-          <w:szCs w:val="24"/>
-        </w:rPr>
-        <w:t xml:space="preserve"> easy game to beat in their spare time and you </w:t>
+        <w:t xml:space="preserve">in both ways in people might be looking for a game where they have to try sixty times before they are able to beat a level once but also you have the other side of the spectrum where the player could just want a easy game to beat in their spare time and you </w:t>
       </w:r>
       <w:r>
         <w:rPr>
@@ -4458,39 +4440,7 @@
           <w:sz w:val="24"/>
           <w:szCs w:val="24"/>
         </w:rPr>
-        <w:t xml:space="preserve">This will be </w:t>
-      </w:r>
-      <w:proofErr w:type="gramStart"/>
-      <w:r>
-        <w:rPr>
-          <w:sz w:val="24"/>
-          <w:szCs w:val="24"/>
-        </w:rPr>
-        <w:t>include</w:t>
-      </w:r>
-      <w:proofErr w:type="gramEnd"/>
-      <w:r>
-        <w:rPr>
-          <w:sz w:val="24"/>
-          <w:szCs w:val="24"/>
-        </w:rPr>
-        <w:t xml:space="preserve"> in my game by including in the game </w:t>
-      </w:r>
-      <w:proofErr w:type="spellStart"/>
-      <w:r>
-        <w:rPr>
-          <w:sz w:val="24"/>
-          <w:szCs w:val="24"/>
-        </w:rPr>
-        <w:t>a</w:t>
-      </w:r>
-      <w:proofErr w:type="spellEnd"/>
-      <w:r>
-        <w:rPr>
-          <w:sz w:val="24"/>
-          <w:szCs w:val="24"/>
-        </w:rPr>
-        <w:t xml:space="preserve"> option for difficulty where they can set the diff</w:t>
+        <w:t>This will be include in my game by including in the game a option for difficulty where they can set the diff</w:t>
       </w:r>
       <w:r>
         <w:rPr>
@@ -4917,7 +4867,7 @@
       <w:r>
         <w:t xml:space="preserve">. Fandom, Inc. Available at: </w:t>
       </w:r>
-      <w:hyperlink r:id="rId6" w:history="1">
+      <w:hyperlink r:id="rId6" w:anchor="Doom" w:history="1">
         <w:r>
           <w:rPr>
             <w:rStyle w:val="Hyperlink"/>
@@ -4965,7 +4915,6 @@
         <w:docPartUnique/>
       </w:docPartObj>
     </w:sdtPr>
-    <w:sdtEndPr/>
     <w:sdtContent>
       <w:p>
         <w:pPr>
@@ -6410,6 +6359,7 @@
   <w:style w:type="character" w:default="1" w:styleId="DefaultParagraphFont">
     <w:name w:val="Default Paragraph Font"/>
     <w:uiPriority w:val="1"/>
+    <w:semiHidden/>
     <w:unhideWhenUsed/>
   </w:style>
   <w:style w:type="table" w:default="1" w:styleId="TableNormal">

</xml_diff>